<commit_message>
Commit Message 1. finish the first requirement of all 7 functions.
</commit_message>
<xml_diff>
--- a/最佳化 final project.docx
+++ b/最佳化 final project.docx
@@ -5,20 +5,32 @@
     <w:p>
       <w:pPr>
         <w:jc w:val="center"/>
+        <w:rPr>
+          <w:sz w:val="32"/>
+          <w:szCs w:val="28"/>
+        </w:rPr>
       </w:pPr>
       <w:r>
         <w:rPr>
           <w:rFonts w:hint="eastAsia"/>
+          <w:sz w:val="32"/>
+          <w:szCs w:val="28"/>
         </w:rPr>
         <w:t>最佳化</w:t>
       </w:r>
       <w:r>
         <w:rPr>
           <w:rFonts w:hint="eastAsia"/>
+          <w:sz w:val="32"/>
+          <w:szCs w:val="28"/>
         </w:rPr>
         <w:t xml:space="preserve"> f</w:t>
       </w:r>
       <w:r>
+        <w:rPr>
+          <w:sz w:val="32"/>
+          <w:szCs w:val="28"/>
+        </w:rPr>
         <w:t>inal project</w:t>
       </w:r>
     </w:p>
@@ -442,6 +454,62 @@
           <w:rFonts w:ascii="Cambria Math" w:hAnsi="Cambria Math" w:hint="eastAsia"/>
         </w:rPr>
         <w:t>圖形</w:t>
+      </w:r>
+    </w:p>
+    <w:p>
+      <w:pPr>
+        <w:pStyle w:val="a3"/>
+        <w:ind w:leftChars="0" w:left="960"/>
+        <w:rPr>
+          <w:rFonts w:ascii="Cambria Math" w:hAnsi="Cambria Math" w:hint="eastAsia"/>
+        </w:rPr>
+      </w:pPr>
+      <w:r>
+        <w:rPr>
+          <w:rFonts w:ascii="Cambria Math" w:hAnsi="Cambria Math" w:hint="eastAsia"/>
+          <w:noProof/>
+        </w:rPr>
+        <w:drawing>
+          <wp:inline distT="0" distB="0" distL="0" distR="0" wp14:anchorId="57428ABA" wp14:editId="14264327">
+            <wp:extent cx="3778809" cy="2695575"/>
+            <wp:effectExtent l="0" t="0" r="0" b="0"/>
+            <wp:docPr id="1" name="圖片 1"/>
+            <wp:cNvGraphicFramePr>
+              <a:graphicFrameLocks xmlns:a="http://schemas.openxmlformats.org/drawingml/2006/main" noChangeAspect="1"/>
+            </wp:cNvGraphicFramePr>
+            <a:graphic xmlns:a="http://schemas.openxmlformats.org/drawingml/2006/main">
+              <a:graphicData uri="http://schemas.openxmlformats.org/drawingml/2006/picture">
+                <pic:pic xmlns:pic="http://schemas.openxmlformats.org/drawingml/2006/picture">
+                  <pic:nvPicPr>
+                    <pic:cNvPr id="1" name="圖片 1"/>
+                    <pic:cNvPicPr/>
+                  </pic:nvPicPr>
+                  <pic:blipFill>
+                    <a:blip r:embed="rId10">
+                      <a:extLst>
+                        <a:ext uri="{28A0092B-C50C-407E-A947-70E740481C1C}">
+                          <a14:useLocalDpi xmlns:a14="http://schemas.microsoft.com/office/drawing/2010/main" val="0"/>
+                        </a:ext>
+                      </a:extLst>
+                    </a:blip>
+                    <a:stretch>
+                      <a:fillRect/>
+                    </a:stretch>
+                  </pic:blipFill>
+                  <pic:spPr>
+                    <a:xfrm>
+                      <a:off x="0" y="0"/>
+                      <a:ext cx="3797237" cy="2708720"/>
+                    </a:xfrm>
+                    <a:prstGeom prst="rect">
+                      <a:avLst/>
+                    </a:prstGeom>
+                  </pic:spPr>
+                </pic:pic>
+              </a:graphicData>
+            </a:graphic>
+          </wp:inline>
+        </w:drawing>
       </w:r>
     </w:p>
     <w:p>
@@ -1322,6 +1390,3250 @@
           <w:rFonts w:ascii="Cambria Math" w:hAnsi="Cambria Math"/>
         </w:rPr>
       </w:pPr>
+      <m:oMath>
+        <m:r>
+          <w:rPr>
+            <w:rFonts w:ascii="Cambria Math" w:hAnsi="Cambria Math"/>
+          </w:rPr>
+          <m:t>f</m:t>
+        </m:r>
+        <m:d>
+          <m:dPr>
+            <m:ctrlPr>
+              <w:rPr>
+                <w:rFonts w:ascii="Cambria Math" w:hAnsi="Cambria Math"/>
+                <w:i/>
+              </w:rPr>
+            </m:ctrlPr>
+          </m:dPr>
+          <m:e>
+            <m:r>
+              <w:rPr>
+                <w:rFonts w:ascii="Cambria Math" w:hAnsi="Cambria Math"/>
+              </w:rPr>
+              <m:t>x</m:t>
+            </m:r>
+          </m:e>
+        </m:d>
+        <m:r>
+          <w:rPr>
+            <w:rFonts w:ascii="Cambria Math" w:hAnsi="Cambria Math"/>
+          </w:rPr>
+          <m:t>=2</m:t>
+        </m:r>
+        <m:sSubSup>
+          <m:sSubSupPr>
+            <m:ctrlPr>
+              <w:rPr>
+                <w:rFonts w:ascii="Cambria Math" w:hAnsi="Cambria Math"/>
+                <w:i/>
+              </w:rPr>
+            </m:ctrlPr>
+          </m:sSubSupPr>
+          <m:e>
+            <m:r>
+              <w:rPr>
+                <w:rFonts w:ascii="Cambria Math" w:hAnsi="Cambria Math"/>
+              </w:rPr>
+              <m:t>x</m:t>
+            </m:r>
+          </m:e>
+          <m:sub>
+            <m:r>
+              <w:rPr>
+                <w:rFonts w:ascii="Cambria Math" w:hAnsi="Cambria Math"/>
+              </w:rPr>
+              <m:t>1</m:t>
+            </m:r>
+          </m:sub>
+          <m:sup>
+            <m:r>
+              <w:rPr>
+                <w:rFonts w:ascii="Cambria Math" w:hAnsi="Cambria Math"/>
+              </w:rPr>
+              <m:t>2</m:t>
+            </m:r>
+          </m:sup>
+        </m:sSubSup>
+        <m:r>
+          <w:rPr>
+            <w:rFonts w:ascii="Cambria Math" w:hAnsi="Cambria Math"/>
+          </w:rPr>
+          <m:t>-1.05</m:t>
+        </m:r>
+        <m:sSubSup>
+          <m:sSubSupPr>
+            <m:ctrlPr>
+              <w:rPr>
+                <w:rFonts w:ascii="Cambria Math" w:hAnsi="Cambria Math"/>
+                <w:i/>
+              </w:rPr>
+            </m:ctrlPr>
+          </m:sSubSupPr>
+          <m:e>
+            <m:r>
+              <w:rPr>
+                <w:rFonts w:ascii="Cambria Math" w:hAnsi="Cambria Math"/>
+              </w:rPr>
+              <m:t>x</m:t>
+            </m:r>
+          </m:e>
+          <m:sub>
+            <m:r>
+              <w:rPr>
+                <w:rFonts w:ascii="Cambria Math" w:hAnsi="Cambria Math"/>
+              </w:rPr>
+              <m:t>1</m:t>
+            </m:r>
+          </m:sub>
+          <m:sup>
+            <m:r>
+              <w:rPr>
+                <w:rFonts w:ascii="Cambria Math" w:hAnsi="Cambria Math"/>
+              </w:rPr>
+              <m:t>4</m:t>
+            </m:r>
+          </m:sup>
+        </m:sSubSup>
+        <m:r>
+          <w:rPr>
+            <w:rFonts w:ascii="Cambria Math" w:hAnsi="Cambria Math"/>
+          </w:rPr>
+          <m:t>+</m:t>
+        </m:r>
+        <m:f>
+          <m:fPr>
+            <m:ctrlPr>
+              <w:rPr>
+                <w:rFonts w:ascii="Cambria Math" w:hAnsi="Cambria Math"/>
+                <w:i/>
+              </w:rPr>
+            </m:ctrlPr>
+          </m:fPr>
+          <m:num>
+            <m:sSubSup>
+              <m:sSubSupPr>
+                <m:ctrlPr>
+                  <w:rPr>
+                    <w:rFonts w:ascii="Cambria Math" w:hAnsi="Cambria Math"/>
+                    <w:i/>
+                  </w:rPr>
+                </m:ctrlPr>
+              </m:sSubSupPr>
+              <m:e>
+                <m:r>
+                  <w:rPr>
+                    <w:rFonts w:ascii="Cambria Math" w:hAnsi="Cambria Math"/>
+                  </w:rPr>
+                  <m:t>x</m:t>
+                </m:r>
+              </m:e>
+              <m:sub>
+                <m:r>
+                  <w:rPr>
+                    <w:rFonts w:ascii="Cambria Math" w:hAnsi="Cambria Math"/>
+                  </w:rPr>
+                  <m:t>1</m:t>
+                </m:r>
+              </m:sub>
+              <m:sup>
+                <m:r>
+                  <w:rPr>
+                    <w:rFonts w:ascii="Cambria Math" w:hAnsi="Cambria Math"/>
+                  </w:rPr>
+                  <m:t>6</m:t>
+                </m:r>
+              </m:sup>
+            </m:sSubSup>
+          </m:num>
+          <m:den>
+            <m:r>
+              <w:rPr>
+                <w:rFonts w:ascii="Cambria Math" w:hAnsi="Cambria Math"/>
+              </w:rPr>
+              <m:t>6</m:t>
+            </m:r>
+          </m:den>
+        </m:f>
+        <m:r>
+          <w:rPr>
+            <w:rFonts w:ascii="Cambria Math" w:hAnsi="Cambria Math"/>
+          </w:rPr>
+          <m:t>+</m:t>
+        </m:r>
+        <m:sSub>
+          <m:sSubPr>
+            <m:ctrlPr>
+              <w:rPr>
+                <w:rFonts w:ascii="Cambria Math" w:hAnsi="Cambria Math"/>
+                <w:i/>
+              </w:rPr>
+            </m:ctrlPr>
+          </m:sSubPr>
+          <m:e>
+            <m:r>
+              <w:rPr>
+                <w:rFonts w:ascii="Cambria Math" w:hAnsi="Cambria Math"/>
+              </w:rPr>
+              <m:t>x</m:t>
+            </m:r>
+          </m:e>
+          <m:sub>
+            <m:r>
+              <w:rPr>
+                <w:rFonts w:ascii="Cambria Math" w:hAnsi="Cambria Math"/>
+              </w:rPr>
+              <m:t>1</m:t>
+            </m:r>
+          </m:sub>
+        </m:sSub>
+        <m:sSub>
+          <m:sSubPr>
+            <m:ctrlPr>
+              <w:rPr>
+                <w:rFonts w:ascii="Cambria Math" w:hAnsi="Cambria Math"/>
+                <w:i/>
+              </w:rPr>
+            </m:ctrlPr>
+          </m:sSubPr>
+          <m:e>
+            <m:r>
+              <w:rPr>
+                <w:rFonts w:ascii="Cambria Math" w:hAnsi="Cambria Math"/>
+              </w:rPr>
+              <m:t>x</m:t>
+            </m:r>
+          </m:e>
+          <m:sub>
+            <m:r>
+              <w:rPr>
+                <w:rFonts w:ascii="Cambria Math" w:hAnsi="Cambria Math"/>
+              </w:rPr>
+              <m:t>2</m:t>
+            </m:r>
+          </m:sub>
+        </m:sSub>
+        <m:r>
+          <w:rPr>
+            <w:rFonts w:ascii="Cambria Math" w:hAnsi="Cambria Math"/>
+          </w:rPr>
+          <m:t>+</m:t>
+        </m:r>
+        <m:sSubSup>
+          <m:sSubSupPr>
+            <m:ctrlPr>
+              <w:rPr>
+                <w:rFonts w:ascii="Cambria Math" w:hAnsi="Cambria Math"/>
+                <w:i/>
+              </w:rPr>
+            </m:ctrlPr>
+          </m:sSubSupPr>
+          <m:e>
+            <m:r>
+              <w:rPr>
+                <w:rFonts w:ascii="Cambria Math" w:hAnsi="Cambria Math"/>
+              </w:rPr>
+              <m:t>x</m:t>
+            </m:r>
+          </m:e>
+          <m:sub>
+            <m:r>
+              <w:rPr>
+                <w:rFonts w:ascii="Cambria Math" w:hAnsi="Cambria Math"/>
+              </w:rPr>
+              <m:t>2</m:t>
+            </m:r>
+          </m:sub>
+          <m:sup>
+            <m:r>
+              <w:rPr>
+                <w:rFonts w:ascii="Cambria Math" w:hAnsi="Cambria Math"/>
+              </w:rPr>
+              <m:t>2</m:t>
+            </m:r>
+          </m:sup>
+        </m:sSubSup>
+      </m:oMath>
+    </w:p>
+    <w:p>
+      <w:pPr>
+        <w:pStyle w:val="a3"/>
+        <w:ind w:leftChars="0"/>
+        <w:rPr>
+          <w:rFonts w:ascii="Cambria Math" w:hAnsi="Cambria Math"/>
+        </w:rPr>
+      </w:pPr>
+      <w:r>
+        <w:rPr>
+          <w:rFonts w:ascii="Cambria Math" w:hAnsi="Cambria Math"/>
+        </w:rPr>
+        <w:lastRenderedPageBreak/>
+        <w:t xml:space="preserve">Condition: </w:t>
+      </w:r>
+      <m:oMath>
+        <m:sSub>
+          <m:sSubPr>
+            <m:ctrlPr>
+              <w:rPr>
+                <w:rFonts w:ascii="Cambria Math" w:hAnsi="Cambria Math"/>
+                <w:i/>
+              </w:rPr>
+            </m:ctrlPr>
+          </m:sSubPr>
+          <m:e>
+            <m:r>
+              <w:rPr>
+                <w:rFonts w:ascii="Cambria Math" w:hAnsi="Cambria Math"/>
+              </w:rPr>
+              <m:t>x</m:t>
+            </m:r>
+          </m:e>
+          <m:sub>
+            <m:r>
+              <w:rPr>
+                <w:rFonts w:ascii="Cambria Math" w:hAnsi="Cambria Math"/>
+              </w:rPr>
+              <m:t>i</m:t>
+            </m:r>
+          </m:sub>
+        </m:sSub>
+        <m:r>
+          <w:rPr>
+            <w:rFonts w:ascii="Cambria Math" w:hAnsi="Cambria Math"/>
+          </w:rPr>
+          <m:t>ϵ</m:t>
+        </m:r>
+        <m:d>
+          <m:dPr>
+            <m:begChr m:val="["/>
+            <m:endChr m:val="]"/>
+            <m:ctrlPr>
+              <w:rPr>
+                <w:rFonts w:ascii="Cambria Math" w:hAnsi="Cambria Math"/>
+                <w:i/>
+              </w:rPr>
+            </m:ctrlPr>
+          </m:dPr>
+          <m:e>
+            <m:r>
+              <w:rPr>
+                <w:rFonts w:ascii="Cambria Math" w:hAnsi="Cambria Math"/>
+              </w:rPr>
+              <m:t>-</m:t>
+            </m:r>
+            <m:r>
+              <w:rPr>
+                <w:rFonts w:ascii="Cambria Math" w:hAnsi="Cambria Math"/>
+              </w:rPr>
+              <m:t>5</m:t>
+            </m:r>
+            <m:r>
+              <w:rPr>
+                <w:rFonts w:ascii="Cambria Math" w:hAnsi="Cambria Math"/>
+              </w:rPr>
+              <m:t>,</m:t>
+            </m:r>
+            <m:r>
+              <w:rPr>
+                <w:rFonts w:ascii="Cambria Math" w:hAnsi="Cambria Math"/>
+              </w:rPr>
+              <m:t>5</m:t>
+            </m:r>
+          </m:e>
+        </m:d>
+        <m:r>
+          <w:rPr>
+            <w:rFonts w:ascii="Cambria Math" w:hAnsi="Cambria Math"/>
+          </w:rPr>
+          <m:t>, ∀i=1,2</m:t>
+        </m:r>
+      </m:oMath>
+    </w:p>
+    <w:p>
+      <w:pPr>
+        <w:pStyle w:val="a3"/>
+        <w:numPr>
+          <w:ilvl w:val="0"/>
+          <w:numId w:val="3"/>
+        </w:numPr>
+        <w:ind w:leftChars="0"/>
+        <w:rPr>
+          <w:rFonts w:ascii="Cambria Math" w:hAnsi="Cambria Math"/>
+        </w:rPr>
+      </w:pPr>
+      <w:r>
+        <w:rPr>
+          <w:rFonts w:ascii="Cambria Math" w:hAnsi="Cambria Math" w:hint="eastAsia"/>
+        </w:rPr>
+        <w:t>劃出方程式之</w:t>
+      </w:r>
+      <w:r>
+        <w:rPr>
+          <w:rFonts w:ascii="Cambria Math" w:hAnsi="Cambria Math" w:hint="eastAsia"/>
+        </w:rPr>
+        <w:t>3D</w:t>
+      </w:r>
+      <w:r>
+        <w:rPr>
+          <w:rFonts w:ascii="Cambria Math" w:hAnsi="Cambria Math" w:hint="eastAsia"/>
+        </w:rPr>
+        <w:t>圖形</w:t>
+      </w:r>
+    </w:p>
+    <w:p>
+      <w:pPr>
+        <w:pStyle w:val="a3"/>
+        <w:ind w:leftChars="0" w:left="960"/>
+        <w:rPr>
+          <w:rFonts w:ascii="Cambria Math" w:hAnsi="Cambria Math"/>
+        </w:rPr>
+      </w:pPr>
+      <w:r>
+        <w:rPr>
+          <w:rFonts w:ascii="Cambria Math" w:hAnsi="Cambria Math" w:hint="eastAsia"/>
+          <w:noProof/>
+        </w:rPr>
+        <w:drawing>
+          <wp:inline distT="0" distB="0" distL="0" distR="0" wp14:anchorId="1A28734B" wp14:editId="35EF8869">
+            <wp:extent cx="3629025" cy="2646400"/>
+            <wp:effectExtent l="0" t="0" r="0" b="1905"/>
+            <wp:docPr id="2" name="圖片 2"/>
+            <wp:cNvGraphicFramePr>
+              <a:graphicFrameLocks xmlns:a="http://schemas.openxmlformats.org/drawingml/2006/main" noChangeAspect="1"/>
+            </wp:cNvGraphicFramePr>
+            <a:graphic xmlns:a="http://schemas.openxmlformats.org/drawingml/2006/main">
+              <a:graphicData uri="http://schemas.openxmlformats.org/drawingml/2006/picture">
+                <pic:pic xmlns:pic="http://schemas.openxmlformats.org/drawingml/2006/picture">
+                  <pic:nvPicPr>
+                    <pic:cNvPr id="2" name="圖片 2"/>
+                    <pic:cNvPicPr/>
+                  </pic:nvPicPr>
+                  <pic:blipFill>
+                    <a:blip r:embed="rId11">
+                      <a:extLst>
+                        <a:ext uri="{28A0092B-C50C-407E-A947-70E740481C1C}">
+                          <a14:useLocalDpi xmlns:a14="http://schemas.microsoft.com/office/drawing/2010/main" val="0"/>
+                        </a:ext>
+                      </a:extLst>
+                    </a:blip>
+                    <a:stretch>
+                      <a:fillRect/>
+                    </a:stretch>
+                  </pic:blipFill>
+                  <pic:spPr>
+                    <a:xfrm>
+                      <a:off x="0" y="0"/>
+                      <a:ext cx="3639802" cy="2654259"/>
+                    </a:xfrm>
+                    <a:prstGeom prst="rect">
+                      <a:avLst/>
+                    </a:prstGeom>
+                  </pic:spPr>
+                </pic:pic>
+              </a:graphicData>
+            </a:graphic>
+          </wp:inline>
+        </w:drawing>
+      </w:r>
+    </w:p>
+    <w:p>
+      <w:pPr>
+        <w:pStyle w:val="a3"/>
+        <w:numPr>
+          <w:ilvl w:val="0"/>
+          <w:numId w:val="1"/>
+        </w:numPr>
+        <w:ind w:leftChars="0"/>
+        <w:rPr>
+          <w:rFonts w:ascii="Cambria Math" w:hAnsi="Cambria Math"/>
+        </w:rPr>
+      </w:pPr>
+      <m:oMath>
+        <m:r>
+          <w:rPr>
+            <w:rFonts w:ascii="Cambria Math" w:hAnsi="Cambria Math"/>
+          </w:rPr>
+          <m:t>f</m:t>
+        </m:r>
+        <m:d>
+          <m:dPr>
+            <m:ctrlPr>
+              <w:rPr>
+                <w:rFonts w:ascii="Cambria Math" w:hAnsi="Cambria Math"/>
+                <w:i/>
+              </w:rPr>
+            </m:ctrlPr>
+          </m:dPr>
+          <m:e>
+            <m:r>
+              <w:rPr>
+                <w:rFonts w:ascii="Cambria Math" w:hAnsi="Cambria Math"/>
+              </w:rPr>
+              <m:t>x</m:t>
+            </m:r>
+          </m:e>
+        </m:d>
+        <m:r>
+          <w:rPr>
+            <w:rFonts w:ascii="Cambria Math" w:hAnsi="Cambria Math"/>
+          </w:rPr>
+          <m:t>=</m:t>
+        </m:r>
+        <m:sSup>
+          <m:sSupPr>
+            <m:ctrlPr>
+              <w:rPr>
+                <w:rFonts w:ascii="Cambria Math" w:hAnsi="Cambria Math"/>
+                <w:i/>
+              </w:rPr>
+            </m:ctrlPr>
+          </m:sSupPr>
+          <m:e>
+            <m:r>
+              <w:rPr>
+                <w:rFonts w:ascii="Cambria Math" w:hAnsi="Cambria Math"/>
+              </w:rPr>
+              <m:t>(</m:t>
+            </m:r>
+            <m:sSub>
+              <m:sSubPr>
+                <m:ctrlPr>
+                  <w:rPr>
+                    <w:rFonts w:ascii="Cambria Math" w:hAnsi="Cambria Math"/>
+                    <w:i/>
+                  </w:rPr>
+                </m:ctrlPr>
+              </m:sSubPr>
+              <m:e>
+                <m:r>
+                  <w:rPr>
+                    <w:rFonts w:ascii="Cambria Math" w:hAnsi="Cambria Math"/>
+                  </w:rPr>
+                  <m:t>x</m:t>
+                </m:r>
+              </m:e>
+              <m:sub>
+                <m:r>
+                  <w:rPr>
+                    <w:rFonts w:ascii="Cambria Math" w:hAnsi="Cambria Math"/>
+                  </w:rPr>
+                  <m:t>1</m:t>
+                </m:r>
+              </m:sub>
+            </m:sSub>
+            <m:r>
+              <w:rPr>
+                <w:rFonts w:ascii="Cambria Math" w:hAnsi="Cambria Math"/>
+              </w:rPr>
+              <m:t>-1)</m:t>
+            </m:r>
+          </m:e>
+          <m:sup>
+            <m:r>
+              <w:rPr>
+                <w:rFonts w:ascii="Cambria Math" w:hAnsi="Cambria Math"/>
+              </w:rPr>
+              <m:t>2</m:t>
+            </m:r>
+          </m:sup>
+        </m:sSup>
+        <m:r>
+          <w:rPr>
+            <w:rFonts w:ascii="Cambria Math" w:hAnsi="Cambria Math"/>
+          </w:rPr>
+          <m:t>+</m:t>
+        </m:r>
+        <m:nary>
+          <m:naryPr>
+            <m:chr m:val="∑"/>
+            <m:limLoc m:val="undOvr"/>
+            <m:ctrlPr>
+              <w:rPr>
+                <w:rFonts w:ascii="Cambria Math" w:hAnsi="Cambria Math"/>
+                <w:i/>
+              </w:rPr>
+            </m:ctrlPr>
+          </m:naryPr>
+          <m:sub>
+            <m:r>
+              <w:rPr>
+                <w:rFonts w:ascii="Cambria Math" w:hAnsi="Cambria Math"/>
+              </w:rPr>
+              <m:t>k=2</m:t>
+            </m:r>
+          </m:sub>
+          <m:sup>
+            <m:r>
+              <w:rPr>
+                <w:rFonts w:ascii="Cambria Math" w:hAnsi="Cambria Math"/>
+              </w:rPr>
+              <m:t>8</m:t>
+            </m:r>
+          </m:sup>
+          <m:e>
+            <m:r>
+              <w:rPr>
+                <w:rFonts w:ascii="Cambria Math" w:hAnsi="Cambria Math"/>
+              </w:rPr>
+              <m:t>k</m:t>
+            </m:r>
+            <m:sSup>
+              <m:sSupPr>
+                <m:ctrlPr>
+                  <w:rPr>
+                    <w:rFonts w:ascii="Cambria Math" w:hAnsi="Cambria Math"/>
+                    <w:i/>
+                  </w:rPr>
+                </m:ctrlPr>
+              </m:sSupPr>
+              <m:e>
+                <m:r>
+                  <w:rPr>
+                    <w:rFonts w:ascii="Cambria Math" w:hAnsi="Cambria Math"/>
+                  </w:rPr>
+                  <m:t>(2</m:t>
+                </m:r>
+                <m:sSubSup>
+                  <m:sSubSupPr>
+                    <m:ctrlPr>
+                      <w:rPr>
+                        <w:rFonts w:ascii="Cambria Math" w:hAnsi="Cambria Math"/>
+                        <w:i/>
+                      </w:rPr>
+                    </m:ctrlPr>
+                  </m:sSubSupPr>
+                  <m:e>
+                    <m:r>
+                      <w:rPr>
+                        <w:rFonts w:ascii="Cambria Math" w:hAnsi="Cambria Math"/>
+                      </w:rPr>
+                      <m:t>x</m:t>
+                    </m:r>
+                  </m:e>
+                  <m:sub>
+                    <m:r>
+                      <w:rPr>
+                        <w:rFonts w:ascii="Cambria Math" w:hAnsi="Cambria Math"/>
+                      </w:rPr>
+                      <m:t>2</m:t>
+                    </m:r>
+                  </m:sub>
+                  <m:sup>
+                    <m:r>
+                      <w:rPr>
+                        <w:rFonts w:ascii="Cambria Math" w:hAnsi="Cambria Math"/>
+                      </w:rPr>
+                      <m:t>2</m:t>
+                    </m:r>
+                  </m:sup>
+                </m:sSubSup>
+                <m:r>
+                  <w:rPr>
+                    <w:rFonts w:ascii="Cambria Math" w:hAnsi="Cambria Math"/>
+                  </w:rPr>
+                  <m:t>-</m:t>
+                </m:r>
+                <m:sSub>
+                  <m:sSubPr>
+                    <m:ctrlPr>
+                      <w:rPr>
+                        <w:rFonts w:ascii="Cambria Math" w:hAnsi="Cambria Math"/>
+                        <w:i/>
+                      </w:rPr>
+                    </m:ctrlPr>
+                  </m:sSubPr>
+                  <m:e>
+                    <m:r>
+                      <w:rPr>
+                        <w:rFonts w:ascii="Cambria Math" w:hAnsi="Cambria Math"/>
+                      </w:rPr>
+                      <m:t>x</m:t>
+                    </m:r>
+                  </m:e>
+                  <m:sub>
+                    <m:r>
+                      <w:rPr>
+                        <w:rFonts w:ascii="Cambria Math" w:hAnsi="Cambria Math"/>
+                      </w:rPr>
+                      <m:t>1</m:t>
+                    </m:r>
+                  </m:sub>
+                </m:sSub>
+                <m:r>
+                  <w:rPr>
+                    <w:rFonts w:ascii="Cambria Math" w:hAnsi="Cambria Math"/>
+                  </w:rPr>
+                  <m:t>)</m:t>
+                </m:r>
+              </m:e>
+              <m:sup>
+                <m:r>
+                  <w:rPr>
+                    <w:rFonts w:ascii="Cambria Math" w:hAnsi="Cambria Math"/>
+                  </w:rPr>
+                  <m:t>2</m:t>
+                </m:r>
+              </m:sup>
+            </m:sSup>
+          </m:e>
+        </m:nary>
+      </m:oMath>
+    </w:p>
+    <w:p>
+      <w:pPr>
+        <w:pStyle w:val="a3"/>
+        <w:ind w:leftChars="0"/>
+        <w:rPr>
+          <w:rFonts w:ascii="Cambria Math" w:hAnsi="Cambria Math"/>
+        </w:rPr>
+      </w:pPr>
+      <w:r>
+        <w:rPr>
+          <w:rFonts w:ascii="Cambria Math" w:hAnsi="Cambria Math"/>
+        </w:rPr>
+        <w:t xml:space="preserve">Condition: </w:t>
+      </w:r>
+      <m:oMath>
+        <m:sSub>
+          <m:sSubPr>
+            <m:ctrlPr>
+              <w:rPr>
+                <w:rFonts w:ascii="Cambria Math" w:hAnsi="Cambria Math"/>
+                <w:i/>
+              </w:rPr>
+            </m:ctrlPr>
+          </m:sSubPr>
+          <m:e>
+            <m:r>
+              <w:rPr>
+                <w:rFonts w:ascii="Cambria Math" w:hAnsi="Cambria Math"/>
+              </w:rPr>
+              <m:t>x</m:t>
+            </m:r>
+          </m:e>
+          <m:sub>
+            <m:r>
+              <w:rPr>
+                <w:rFonts w:ascii="Cambria Math" w:hAnsi="Cambria Math"/>
+              </w:rPr>
+              <m:t>i</m:t>
+            </m:r>
+          </m:sub>
+        </m:sSub>
+        <m:r>
+          <w:rPr>
+            <w:rFonts w:ascii="Cambria Math" w:hAnsi="Cambria Math"/>
+          </w:rPr>
+          <m:t>ϵ</m:t>
+        </m:r>
+        <m:d>
+          <m:dPr>
+            <m:begChr m:val="["/>
+            <m:endChr m:val="]"/>
+            <m:ctrlPr>
+              <w:rPr>
+                <w:rFonts w:ascii="Cambria Math" w:hAnsi="Cambria Math"/>
+                <w:i/>
+              </w:rPr>
+            </m:ctrlPr>
+          </m:dPr>
+          <m:e>
+            <m:r>
+              <w:rPr>
+                <w:rFonts w:ascii="Cambria Math" w:hAnsi="Cambria Math"/>
+              </w:rPr>
+              <m:t>-</m:t>
+            </m:r>
+            <m:r>
+              <w:rPr>
+                <w:rFonts w:ascii="Cambria Math" w:hAnsi="Cambria Math"/>
+              </w:rPr>
+              <m:t>10</m:t>
+            </m:r>
+            <m:r>
+              <w:rPr>
+                <w:rFonts w:ascii="Cambria Math" w:hAnsi="Cambria Math"/>
+              </w:rPr>
+              <m:t>,</m:t>
+            </m:r>
+            <m:r>
+              <w:rPr>
+                <w:rFonts w:ascii="Cambria Math" w:hAnsi="Cambria Math"/>
+              </w:rPr>
+              <m:t>10</m:t>
+            </m:r>
+          </m:e>
+        </m:d>
+        <m:r>
+          <w:rPr>
+            <w:rFonts w:ascii="Cambria Math" w:hAnsi="Cambria Math"/>
+          </w:rPr>
+          <m:t>, ∀i=1,2</m:t>
+        </m:r>
+      </m:oMath>
+    </w:p>
+    <w:p>
+      <w:pPr>
+        <w:pStyle w:val="a3"/>
+        <w:numPr>
+          <w:ilvl w:val="0"/>
+          <w:numId w:val="4"/>
+        </w:numPr>
+        <w:ind w:leftChars="0"/>
+        <w:rPr>
+          <w:rFonts w:ascii="Cambria Math" w:hAnsi="Cambria Math"/>
+        </w:rPr>
+      </w:pPr>
+      <w:r>
+        <w:rPr>
+          <w:rFonts w:ascii="Cambria Math" w:hAnsi="Cambria Math" w:hint="eastAsia"/>
+        </w:rPr>
+        <w:t>劃出方程式之</w:t>
+      </w:r>
+      <w:r>
+        <w:rPr>
+          <w:rFonts w:ascii="Cambria Math" w:hAnsi="Cambria Math" w:hint="eastAsia"/>
+        </w:rPr>
+        <w:t>3D</w:t>
+      </w:r>
+      <w:r>
+        <w:rPr>
+          <w:rFonts w:ascii="Cambria Math" w:hAnsi="Cambria Math" w:hint="eastAsia"/>
+        </w:rPr>
+        <w:t>圖形</w:t>
+      </w:r>
+    </w:p>
+    <w:p>
+      <w:pPr>
+        <w:pStyle w:val="a3"/>
+        <w:ind w:leftChars="0" w:left="960"/>
+        <w:rPr>
+          <w:rFonts w:ascii="Cambria Math" w:hAnsi="Cambria Math" w:hint="eastAsia"/>
+        </w:rPr>
+      </w:pPr>
+      <w:r>
+        <w:rPr>
+          <w:rFonts w:ascii="Cambria Math" w:hAnsi="Cambria Math" w:hint="eastAsia"/>
+          <w:noProof/>
+        </w:rPr>
+        <w:drawing>
+          <wp:inline distT="0" distB="0" distL="0" distR="0" wp14:anchorId="707B19DB" wp14:editId="136ECC05">
+            <wp:extent cx="3752850" cy="2733083"/>
+            <wp:effectExtent l="0" t="0" r="0" b="0"/>
+            <wp:docPr id="3" name="圖片 3"/>
+            <wp:cNvGraphicFramePr>
+              <a:graphicFrameLocks xmlns:a="http://schemas.openxmlformats.org/drawingml/2006/main" noChangeAspect="1"/>
+            </wp:cNvGraphicFramePr>
+            <a:graphic xmlns:a="http://schemas.openxmlformats.org/drawingml/2006/main">
+              <a:graphicData uri="http://schemas.openxmlformats.org/drawingml/2006/picture">
+                <pic:pic xmlns:pic="http://schemas.openxmlformats.org/drawingml/2006/picture">
+                  <pic:nvPicPr>
+                    <pic:cNvPr id="3" name="圖片 3"/>
+                    <pic:cNvPicPr/>
+                  </pic:nvPicPr>
+                  <pic:blipFill>
+                    <a:blip r:embed="rId12">
+                      <a:extLst>
+                        <a:ext uri="{28A0092B-C50C-407E-A947-70E740481C1C}">
+                          <a14:useLocalDpi xmlns:a14="http://schemas.microsoft.com/office/drawing/2010/main" val="0"/>
+                        </a:ext>
+                      </a:extLst>
+                    </a:blip>
+                    <a:stretch>
+                      <a:fillRect/>
+                    </a:stretch>
+                  </pic:blipFill>
+                  <pic:spPr>
+                    <a:xfrm>
+                      <a:off x="0" y="0"/>
+                      <a:ext cx="3760765" cy="2738847"/>
+                    </a:xfrm>
+                    <a:prstGeom prst="rect">
+                      <a:avLst/>
+                    </a:prstGeom>
+                  </pic:spPr>
+                </pic:pic>
+              </a:graphicData>
+            </a:graphic>
+          </wp:inline>
+        </w:drawing>
+      </w:r>
+    </w:p>
+    <w:p>
+      <w:pPr>
+        <w:pStyle w:val="a3"/>
+        <w:numPr>
+          <w:ilvl w:val="0"/>
+          <w:numId w:val="1"/>
+        </w:numPr>
+        <w:ind w:leftChars="0"/>
+        <w:rPr>
+          <w:rFonts w:ascii="Cambria Math" w:hAnsi="Cambria Math"/>
+        </w:rPr>
+      </w:pPr>
+      <m:oMath>
+        <m:r>
+          <w:rPr>
+            <w:rFonts w:ascii="Cambria Math" w:hAnsi="Cambria Math"/>
+          </w:rPr>
+          <m:t>f</m:t>
+        </m:r>
+        <m:d>
+          <m:dPr>
+            <m:ctrlPr>
+              <w:rPr>
+                <w:rFonts w:ascii="Cambria Math" w:hAnsi="Cambria Math"/>
+                <w:i/>
+              </w:rPr>
+            </m:ctrlPr>
+          </m:dPr>
+          <m:e>
+            <m:r>
+              <w:rPr>
+                <w:rFonts w:ascii="Cambria Math" w:hAnsi="Cambria Math"/>
+              </w:rPr>
+              <m:t>x</m:t>
+            </m:r>
+          </m:e>
+        </m:d>
+        <m:r>
+          <w:rPr>
+            <w:rFonts w:ascii="Cambria Math" w:hAnsi="Cambria Math"/>
+          </w:rPr>
+          <m:t>=</m:t>
+        </m:r>
+        <m:d>
+          <m:dPr>
+            <m:ctrlPr>
+              <w:rPr>
+                <w:rFonts w:ascii="Cambria Math" w:hAnsi="Cambria Math"/>
+                <w:i/>
+              </w:rPr>
+            </m:ctrlPr>
+          </m:dPr>
+          <m:e>
+            <m:r>
+              <w:rPr>
+                <w:rFonts w:ascii="Cambria Math" w:hAnsi="Cambria Math"/>
+              </w:rPr>
+              <m:t>4-2.1</m:t>
+            </m:r>
+            <m:sSubSup>
+              <m:sSubSupPr>
+                <m:ctrlPr>
+                  <w:rPr>
+                    <w:rFonts w:ascii="Cambria Math" w:hAnsi="Cambria Math"/>
+                    <w:i/>
+                  </w:rPr>
+                </m:ctrlPr>
+              </m:sSubSupPr>
+              <m:e>
+                <m:r>
+                  <w:rPr>
+                    <w:rFonts w:ascii="Cambria Math" w:hAnsi="Cambria Math"/>
+                  </w:rPr>
+                  <m:t>x</m:t>
+                </m:r>
+              </m:e>
+              <m:sub>
+                <m:r>
+                  <w:rPr>
+                    <w:rFonts w:ascii="Cambria Math" w:hAnsi="Cambria Math"/>
+                  </w:rPr>
+                  <m:t>1</m:t>
+                </m:r>
+              </m:sub>
+              <m:sup>
+                <m:r>
+                  <w:rPr>
+                    <w:rFonts w:ascii="Cambria Math" w:hAnsi="Cambria Math"/>
+                  </w:rPr>
+                  <m:t>2</m:t>
+                </m:r>
+              </m:sup>
+            </m:sSubSup>
+            <m:r>
+              <w:rPr>
+                <w:rFonts w:ascii="Cambria Math" w:hAnsi="Cambria Math"/>
+              </w:rPr>
+              <m:t>+</m:t>
+            </m:r>
+            <m:f>
+              <m:fPr>
+                <m:ctrlPr>
+                  <w:rPr>
+                    <w:rFonts w:ascii="Cambria Math" w:hAnsi="Cambria Math"/>
+                    <w:i/>
+                  </w:rPr>
+                </m:ctrlPr>
+              </m:fPr>
+              <m:num>
+                <m:sSubSup>
+                  <m:sSubSupPr>
+                    <m:ctrlPr>
+                      <w:rPr>
+                        <w:rFonts w:ascii="Cambria Math" w:hAnsi="Cambria Math"/>
+                        <w:i/>
+                      </w:rPr>
+                    </m:ctrlPr>
+                  </m:sSubSupPr>
+                  <m:e>
+                    <m:r>
+                      <w:rPr>
+                        <w:rFonts w:ascii="Cambria Math" w:hAnsi="Cambria Math"/>
+                      </w:rPr>
+                      <m:t>x</m:t>
+                    </m:r>
+                  </m:e>
+                  <m:sub>
+                    <m:r>
+                      <w:rPr>
+                        <w:rFonts w:ascii="Cambria Math" w:hAnsi="Cambria Math"/>
+                      </w:rPr>
+                      <m:t>1</m:t>
+                    </m:r>
+                  </m:sub>
+                  <m:sup>
+                    <m:r>
+                      <w:rPr>
+                        <w:rFonts w:ascii="Cambria Math" w:hAnsi="Cambria Math"/>
+                      </w:rPr>
+                      <m:t>4</m:t>
+                    </m:r>
+                  </m:sup>
+                </m:sSubSup>
+              </m:num>
+              <m:den>
+                <m:r>
+                  <w:rPr>
+                    <w:rFonts w:ascii="Cambria Math" w:hAnsi="Cambria Math"/>
+                  </w:rPr>
+                  <m:t>3</m:t>
+                </m:r>
+              </m:den>
+            </m:f>
+          </m:e>
+        </m:d>
+        <m:sSubSup>
+          <m:sSubSupPr>
+            <m:ctrlPr>
+              <w:rPr>
+                <w:rFonts w:ascii="Cambria Math" w:hAnsi="Cambria Math"/>
+                <w:i/>
+              </w:rPr>
+            </m:ctrlPr>
+          </m:sSubSupPr>
+          <m:e>
+            <m:r>
+              <w:rPr>
+                <w:rFonts w:ascii="Cambria Math" w:hAnsi="Cambria Math"/>
+              </w:rPr>
+              <m:t>x</m:t>
+            </m:r>
+          </m:e>
+          <m:sub>
+            <m:r>
+              <w:rPr>
+                <w:rFonts w:ascii="Cambria Math" w:hAnsi="Cambria Math"/>
+              </w:rPr>
+              <m:t>1</m:t>
+            </m:r>
+          </m:sub>
+          <m:sup>
+            <m:r>
+              <w:rPr>
+                <w:rFonts w:ascii="Cambria Math" w:hAnsi="Cambria Math"/>
+              </w:rPr>
+              <m:t>2</m:t>
+            </m:r>
+          </m:sup>
+        </m:sSubSup>
+        <m:r>
+          <w:rPr>
+            <w:rFonts w:ascii="Cambria Math" w:hAnsi="Cambria Math"/>
+          </w:rPr>
+          <m:t>+</m:t>
+        </m:r>
+        <m:sSub>
+          <m:sSubPr>
+            <m:ctrlPr>
+              <w:rPr>
+                <w:rFonts w:ascii="Cambria Math" w:hAnsi="Cambria Math"/>
+                <w:i/>
+              </w:rPr>
+            </m:ctrlPr>
+          </m:sSubPr>
+          <m:e>
+            <m:r>
+              <w:rPr>
+                <w:rFonts w:ascii="Cambria Math" w:hAnsi="Cambria Math"/>
+              </w:rPr>
+              <m:t>x</m:t>
+            </m:r>
+          </m:e>
+          <m:sub>
+            <m:r>
+              <w:rPr>
+                <w:rFonts w:ascii="Cambria Math" w:hAnsi="Cambria Math"/>
+              </w:rPr>
+              <m:t>1</m:t>
+            </m:r>
+          </m:sub>
+        </m:sSub>
+        <m:sSub>
+          <m:sSubPr>
+            <m:ctrlPr>
+              <w:rPr>
+                <w:rFonts w:ascii="Cambria Math" w:hAnsi="Cambria Math"/>
+                <w:i/>
+              </w:rPr>
+            </m:ctrlPr>
+          </m:sSubPr>
+          <m:e>
+            <m:r>
+              <w:rPr>
+                <w:rFonts w:ascii="Cambria Math" w:hAnsi="Cambria Math"/>
+              </w:rPr>
+              <m:t>x</m:t>
+            </m:r>
+          </m:e>
+          <m:sub>
+            <m:r>
+              <w:rPr>
+                <w:rFonts w:ascii="Cambria Math" w:hAnsi="Cambria Math"/>
+              </w:rPr>
+              <m:t>2</m:t>
+            </m:r>
+          </m:sub>
+        </m:sSub>
+        <m:r>
+          <w:rPr>
+            <w:rFonts w:ascii="Cambria Math" w:hAnsi="Cambria Math"/>
+          </w:rPr>
+          <m:t>+(-4+4</m:t>
+        </m:r>
+        <m:sSubSup>
+          <m:sSubSupPr>
+            <m:ctrlPr>
+              <w:rPr>
+                <w:rFonts w:ascii="Cambria Math" w:hAnsi="Cambria Math"/>
+                <w:i/>
+              </w:rPr>
+            </m:ctrlPr>
+          </m:sSubSupPr>
+          <m:e>
+            <m:r>
+              <w:rPr>
+                <w:rFonts w:ascii="Cambria Math" w:hAnsi="Cambria Math"/>
+              </w:rPr>
+              <m:t>x</m:t>
+            </m:r>
+          </m:e>
+          <m:sub>
+            <m:r>
+              <w:rPr>
+                <w:rFonts w:ascii="Cambria Math" w:hAnsi="Cambria Math"/>
+              </w:rPr>
+              <m:t>2</m:t>
+            </m:r>
+          </m:sub>
+          <m:sup>
+            <m:r>
+              <w:rPr>
+                <w:rFonts w:ascii="Cambria Math" w:hAnsi="Cambria Math"/>
+              </w:rPr>
+              <m:t>2</m:t>
+            </m:r>
+          </m:sup>
+        </m:sSubSup>
+        <m:r>
+          <w:rPr>
+            <w:rFonts w:ascii="Cambria Math" w:hAnsi="Cambria Math"/>
+          </w:rPr>
+          <m:t>)</m:t>
+        </m:r>
+        <m:sSubSup>
+          <m:sSubSupPr>
+            <m:ctrlPr>
+              <w:rPr>
+                <w:rFonts w:ascii="Cambria Math" w:hAnsi="Cambria Math"/>
+                <w:i/>
+              </w:rPr>
+            </m:ctrlPr>
+          </m:sSubSupPr>
+          <m:e>
+            <m:r>
+              <w:rPr>
+                <w:rFonts w:ascii="Cambria Math" w:hAnsi="Cambria Math"/>
+              </w:rPr>
+              <m:t>x</m:t>
+            </m:r>
+          </m:e>
+          <m:sub>
+            <m:r>
+              <w:rPr>
+                <w:rFonts w:ascii="Cambria Math" w:hAnsi="Cambria Math"/>
+              </w:rPr>
+              <m:t>2</m:t>
+            </m:r>
+          </m:sub>
+          <m:sup>
+            <m:r>
+              <w:rPr>
+                <w:rFonts w:ascii="Cambria Math" w:hAnsi="Cambria Math"/>
+              </w:rPr>
+              <m:t>2</m:t>
+            </m:r>
+          </m:sup>
+        </m:sSubSup>
+      </m:oMath>
+    </w:p>
+    <w:p>
+      <w:pPr>
+        <w:pStyle w:val="a3"/>
+        <w:ind w:leftChars="0"/>
+        <w:rPr>
+          <w:rFonts w:ascii="Cambria Math" w:hAnsi="Cambria Math"/>
+        </w:rPr>
+      </w:pPr>
+      <w:r>
+        <w:rPr>
+          <w:rFonts w:ascii="Cambria Math" w:hAnsi="Cambria Math"/>
+        </w:rPr>
+        <w:t xml:space="preserve">Condition: </w:t>
+      </w:r>
+      <m:oMath>
+        <m:sSub>
+          <m:sSubPr>
+            <m:ctrlPr>
+              <w:rPr>
+                <w:rFonts w:ascii="Cambria Math" w:hAnsi="Cambria Math"/>
+                <w:i/>
+              </w:rPr>
+            </m:ctrlPr>
+          </m:sSubPr>
+          <m:e>
+            <m:r>
+              <w:rPr>
+                <w:rFonts w:ascii="Cambria Math" w:hAnsi="Cambria Math"/>
+              </w:rPr>
+              <m:t>x</m:t>
+            </m:r>
+          </m:e>
+          <m:sub>
+            <m:r>
+              <w:rPr>
+                <w:rFonts w:ascii="Cambria Math" w:hAnsi="Cambria Math"/>
+              </w:rPr>
+              <m:t>1</m:t>
+            </m:r>
+          </m:sub>
+        </m:sSub>
+        <m:r>
+          <w:rPr>
+            <w:rFonts w:ascii="Cambria Math" w:hAnsi="Cambria Math"/>
+          </w:rPr>
+          <m:t>ϵ</m:t>
+        </m:r>
+        <m:d>
+          <m:dPr>
+            <m:begChr m:val="["/>
+            <m:endChr m:val="]"/>
+            <m:ctrlPr>
+              <w:rPr>
+                <w:rFonts w:ascii="Cambria Math" w:hAnsi="Cambria Math"/>
+                <w:i/>
+              </w:rPr>
+            </m:ctrlPr>
+          </m:dPr>
+          <m:e>
+            <m:r>
+              <w:rPr>
+                <w:rFonts w:ascii="Cambria Math" w:hAnsi="Cambria Math"/>
+              </w:rPr>
+              <m:t>-</m:t>
+            </m:r>
+            <m:r>
+              <w:rPr>
+                <w:rFonts w:ascii="Cambria Math" w:hAnsi="Cambria Math"/>
+              </w:rPr>
+              <m:t>3</m:t>
+            </m:r>
+            <m:r>
+              <w:rPr>
+                <w:rFonts w:ascii="Cambria Math" w:hAnsi="Cambria Math"/>
+              </w:rPr>
+              <m:t>,</m:t>
+            </m:r>
+            <m:r>
+              <w:rPr>
+                <w:rFonts w:ascii="Cambria Math" w:hAnsi="Cambria Math"/>
+              </w:rPr>
+              <m:t>3</m:t>
+            </m:r>
+          </m:e>
+        </m:d>
+        <m:r>
+          <w:rPr>
+            <w:rFonts w:ascii="Cambria Math" w:hAnsi="Cambria Math"/>
+          </w:rPr>
+          <m:t xml:space="preserve">, </m:t>
+        </m:r>
+        <m:sSub>
+          <m:sSubPr>
+            <m:ctrlPr>
+              <w:rPr>
+                <w:rFonts w:ascii="Cambria Math" w:hAnsi="Cambria Math"/>
+                <w:i/>
+              </w:rPr>
+            </m:ctrlPr>
+          </m:sSubPr>
+          <m:e>
+            <m:r>
+              <w:rPr>
+                <w:rFonts w:ascii="Cambria Math" w:hAnsi="Cambria Math"/>
+              </w:rPr>
+              <m:t>x</m:t>
+            </m:r>
+          </m:e>
+          <m:sub>
+            <m:r>
+              <w:rPr>
+                <w:rFonts w:ascii="Cambria Math" w:hAnsi="Cambria Math"/>
+              </w:rPr>
+              <m:t>2</m:t>
+            </m:r>
+          </m:sub>
+        </m:sSub>
+        <m:r>
+          <w:rPr>
+            <w:rFonts w:ascii="Cambria Math" w:hAnsi="Cambria Math"/>
+          </w:rPr>
+          <m:t>ϵ</m:t>
+        </m:r>
+        <m:d>
+          <m:dPr>
+            <m:begChr m:val="["/>
+            <m:endChr m:val="]"/>
+            <m:ctrlPr>
+              <w:rPr>
+                <w:rFonts w:ascii="Cambria Math" w:hAnsi="Cambria Math"/>
+                <w:i/>
+              </w:rPr>
+            </m:ctrlPr>
+          </m:dPr>
+          <m:e>
+            <m:r>
+              <w:rPr>
+                <w:rFonts w:ascii="Cambria Math" w:hAnsi="Cambria Math"/>
+              </w:rPr>
+              <m:t>-</m:t>
+            </m:r>
+            <m:r>
+              <w:rPr>
+                <w:rFonts w:ascii="Cambria Math" w:hAnsi="Cambria Math"/>
+              </w:rPr>
+              <m:t>2</m:t>
+            </m:r>
+            <m:r>
+              <w:rPr>
+                <w:rFonts w:ascii="Cambria Math" w:hAnsi="Cambria Math"/>
+              </w:rPr>
+              <m:t>,</m:t>
+            </m:r>
+            <m:r>
+              <w:rPr>
+                <w:rFonts w:ascii="Cambria Math" w:hAnsi="Cambria Math"/>
+              </w:rPr>
+              <m:t>2</m:t>
+            </m:r>
+          </m:e>
+        </m:d>
+      </m:oMath>
+    </w:p>
+    <w:p>
+      <w:pPr>
+        <w:pStyle w:val="a3"/>
+        <w:numPr>
+          <w:ilvl w:val="0"/>
+          <w:numId w:val="5"/>
+        </w:numPr>
+        <w:ind w:leftChars="0"/>
+        <w:rPr>
+          <w:rFonts w:ascii="Cambria Math" w:hAnsi="Cambria Math"/>
+        </w:rPr>
+      </w:pPr>
+      <w:r>
+        <w:rPr>
+          <w:rFonts w:ascii="Cambria Math" w:hAnsi="Cambria Math" w:hint="eastAsia"/>
+        </w:rPr>
+        <w:t>劃出方程式之</w:t>
+      </w:r>
+      <w:r>
+        <w:rPr>
+          <w:rFonts w:ascii="Cambria Math" w:hAnsi="Cambria Math" w:hint="eastAsia"/>
+        </w:rPr>
+        <w:t>3D</w:t>
+      </w:r>
+      <w:r>
+        <w:rPr>
+          <w:rFonts w:ascii="Cambria Math" w:hAnsi="Cambria Math" w:hint="eastAsia"/>
+        </w:rPr>
+        <w:t>圖形</w:t>
+      </w:r>
+    </w:p>
+    <w:p>
+      <w:pPr>
+        <w:pStyle w:val="a3"/>
+        <w:ind w:leftChars="0" w:left="960"/>
+        <w:rPr>
+          <w:rFonts w:ascii="Cambria Math" w:hAnsi="Cambria Math" w:hint="eastAsia"/>
+        </w:rPr>
+      </w:pPr>
+      <w:r>
+        <w:rPr>
+          <w:rFonts w:ascii="Cambria Math" w:hAnsi="Cambria Math" w:hint="eastAsia"/>
+          <w:noProof/>
+        </w:rPr>
+        <w:lastRenderedPageBreak/>
+        <w:drawing>
+          <wp:inline distT="0" distB="0" distL="0" distR="0" wp14:anchorId="550D0E3E" wp14:editId="703A12C4">
+            <wp:extent cx="3648075" cy="2699382"/>
+            <wp:effectExtent l="0" t="0" r="0" b="6350"/>
+            <wp:docPr id="4" name="圖片 4"/>
+            <wp:cNvGraphicFramePr>
+              <a:graphicFrameLocks xmlns:a="http://schemas.openxmlformats.org/drawingml/2006/main" noChangeAspect="1"/>
+            </wp:cNvGraphicFramePr>
+            <a:graphic xmlns:a="http://schemas.openxmlformats.org/drawingml/2006/main">
+              <a:graphicData uri="http://schemas.openxmlformats.org/drawingml/2006/picture">
+                <pic:pic xmlns:pic="http://schemas.openxmlformats.org/drawingml/2006/picture">
+                  <pic:nvPicPr>
+                    <pic:cNvPr id="4" name="圖片 4"/>
+                    <pic:cNvPicPr/>
+                  </pic:nvPicPr>
+                  <pic:blipFill>
+                    <a:blip r:embed="rId13">
+                      <a:extLst>
+                        <a:ext uri="{28A0092B-C50C-407E-A947-70E740481C1C}">
+                          <a14:useLocalDpi xmlns:a14="http://schemas.microsoft.com/office/drawing/2010/main" val="0"/>
+                        </a:ext>
+                      </a:extLst>
+                    </a:blip>
+                    <a:stretch>
+                      <a:fillRect/>
+                    </a:stretch>
+                  </pic:blipFill>
+                  <pic:spPr>
+                    <a:xfrm>
+                      <a:off x="0" y="0"/>
+                      <a:ext cx="3658196" cy="2706871"/>
+                    </a:xfrm>
+                    <a:prstGeom prst="rect">
+                      <a:avLst/>
+                    </a:prstGeom>
+                  </pic:spPr>
+                </pic:pic>
+              </a:graphicData>
+            </a:graphic>
+          </wp:inline>
+        </w:drawing>
+      </w:r>
+    </w:p>
+    <w:p>
+      <w:pPr>
+        <w:pStyle w:val="a3"/>
+        <w:numPr>
+          <w:ilvl w:val="0"/>
+          <w:numId w:val="1"/>
+        </w:numPr>
+        <w:ind w:leftChars="0"/>
+        <w:rPr>
+          <w:rFonts w:ascii="Cambria Math" w:hAnsi="Cambria Math"/>
+        </w:rPr>
+      </w:pPr>
+      <m:oMath>
+        <m:r>
+          <w:rPr>
+            <w:rFonts w:ascii="Cambria Math" w:hAnsi="Cambria Math"/>
+          </w:rPr>
+          <m:t>f</m:t>
+        </m:r>
+        <m:d>
+          <m:dPr>
+            <m:ctrlPr>
+              <w:rPr>
+                <w:rFonts w:ascii="Cambria Math" w:hAnsi="Cambria Math"/>
+                <w:i/>
+              </w:rPr>
+            </m:ctrlPr>
+          </m:dPr>
+          <m:e>
+            <m:r>
+              <w:rPr>
+                <w:rFonts w:ascii="Cambria Math" w:hAnsi="Cambria Math"/>
+              </w:rPr>
+              <m:t>x</m:t>
+            </m:r>
+          </m:e>
+        </m:d>
+        <m:r>
+          <w:rPr>
+            <w:rFonts w:ascii="Cambria Math" w:hAnsi="Cambria Math"/>
+          </w:rPr>
+          <m:t>=</m:t>
+        </m:r>
+        <m:r>
+          <w:rPr>
+            <w:rFonts w:ascii="Cambria Math" w:hAnsi="Cambria Math"/>
+          </w:rPr>
+          <m:t>100</m:t>
+        </m:r>
+        <m:rad>
+          <m:radPr>
+            <m:degHide m:val="1"/>
+            <m:ctrlPr>
+              <w:rPr>
+                <w:rFonts w:ascii="Cambria Math" w:hAnsi="Cambria Math"/>
+                <w:i/>
+              </w:rPr>
+            </m:ctrlPr>
+          </m:radPr>
+          <m:deg/>
+          <m:e>
+            <m:d>
+              <m:dPr>
+                <m:begChr m:val="|"/>
+                <m:endChr m:val="|"/>
+                <m:ctrlPr>
+                  <w:rPr>
+                    <w:rFonts w:ascii="Cambria Math" w:hAnsi="Cambria Math"/>
+                    <w:i/>
+                  </w:rPr>
+                </m:ctrlPr>
+              </m:dPr>
+              <m:e>
+                <m:sSub>
+                  <m:sSubPr>
+                    <m:ctrlPr>
+                      <w:rPr>
+                        <w:rFonts w:ascii="Cambria Math" w:hAnsi="Cambria Math"/>
+                        <w:i/>
+                      </w:rPr>
+                    </m:ctrlPr>
+                  </m:sSubPr>
+                  <m:e>
+                    <m:r>
+                      <w:rPr>
+                        <w:rFonts w:ascii="Cambria Math" w:hAnsi="Cambria Math"/>
+                      </w:rPr>
+                      <m:t>x</m:t>
+                    </m:r>
+                  </m:e>
+                  <m:sub>
+                    <m:r>
+                      <w:rPr>
+                        <w:rFonts w:ascii="Cambria Math" w:hAnsi="Cambria Math"/>
+                      </w:rPr>
+                      <m:t>2</m:t>
+                    </m:r>
+                  </m:sub>
+                </m:sSub>
+                <m:r>
+                  <w:rPr>
+                    <w:rFonts w:ascii="Cambria Math" w:hAnsi="Cambria Math"/>
+                  </w:rPr>
+                  <m:t>-0.01</m:t>
+                </m:r>
+                <m:sSubSup>
+                  <m:sSubSupPr>
+                    <m:ctrlPr>
+                      <w:rPr>
+                        <w:rFonts w:ascii="Cambria Math" w:hAnsi="Cambria Math"/>
+                        <w:i/>
+                      </w:rPr>
+                    </m:ctrlPr>
+                  </m:sSubSupPr>
+                  <m:e>
+                    <m:r>
+                      <w:rPr>
+                        <w:rFonts w:ascii="Cambria Math" w:hAnsi="Cambria Math"/>
+                      </w:rPr>
+                      <m:t>x</m:t>
+                    </m:r>
+                  </m:e>
+                  <m:sub>
+                    <m:r>
+                      <w:rPr>
+                        <w:rFonts w:ascii="Cambria Math" w:hAnsi="Cambria Math"/>
+                      </w:rPr>
+                      <m:t>1</m:t>
+                    </m:r>
+                  </m:sub>
+                  <m:sup>
+                    <m:r>
+                      <w:rPr>
+                        <w:rFonts w:ascii="Cambria Math" w:hAnsi="Cambria Math"/>
+                      </w:rPr>
+                      <m:t>2</m:t>
+                    </m:r>
+                  </m:sup>
+                </m:sSubSup>
+              </m:e>
+            </m:d>
+          </m:e>
+        </m:rad>
+        <m:r>
+          <w:rPr>
+            <w:rFonts w:ascii="Cambria Math" w:hAnsi="Cambria Math"/>
+          </w:rPr>
+          <m:t>+0.01</m:t>
+        </m:r>
+        <m:d>
+          <m:dPr>
+            <m:begChr m:val="|"/>
+            <m:endChr m:val="|"/>
+            <m:ctrlPr>
+              <w:rPr>
+                <w:rFonts w:ascii="Cambria Math" w:hAnsi="Cambria Math"/>
+                <w:i/>
+              </w:rPr>
+            </m:ctrlPr>
+          </m:dPr>
+          <m:e>
+            <m:sSub>
+              <m:sSubPr>
+                <m:ctrlPr>
+                  <w:rPr>
+                    <w:rFonts w:ascii="Cambria Math" w:hAnsi="Cambria Math"/>
+                    <w:i/>
+                  </w:rPr>
+                </m:ctrlPr>
+              </m:sSubPr>
+              <m:e>
+                <m:r>
+                  <w:rPr>
+                    <w:rFonts w:ascii="Cambria Math" w:hAnsi="Cambria Math"/>
+                  </w:rPr>
+                  <m:t>x</m:t>
+                </m:r>
+              </m:e>
+              <m:sub>
+                <m:r>
+                  <w:rPr>
+                    <w:rFonts w:ascii="Cambria Math" w:hAnsi="Cambria Math"/>
+                  </w:rPr>
+                  <m:t>1</m:t>
+                </m:r>
+              </m:sub>
+            </m:sSub>
+            <m:r>
+              <w:rPr>
+                <w:rFonts w:ascii="Cambria Math" w:hAnsi="Cambria Math"/>
+              </w:rPr>
+              <m:t>+10</m:t>
+            </m:r>
+          </m:e>
+        </m:d>
+      </m:oMath>
+    </w:p>
+    <w:p>
+      <w:pPr>
+        <w:pStyle w:val="a3"/>
+        <w:ind w:leftChars="0"/>
+        <w:rPr>
+          <w:rFonts w:ascii="Cambria Math" w:hAnsi="Cambria Math"/>
+        </w:rPr>
+      </w:pPr>
+      <w:r>
+        <w:rPr>
+          <w:rFonts w:ascii="Cambria Math" w:hAnsi="Cambria Math"/>
+        </w:rPr>
+        <w:t xml:space="preserve">Condition: </w:t>
+      </w:r>
+      <m:oMath>
+        <m:sSub>
+          <m:sSubPr>
+            <m:ctrlPr>
+              <w:rPr>
+                <w:rFonts w:ascii="Cambria Math" w:hAnsi="Cambria Math"/>
+                <w:i/>
+              </w:rPr>
+            </m:ctrlPr>
+          </m:sSubPr>
+          <m:e>
+            <m:r>
+              <w:rPr>
+                <w:rFonts w:ascii="Cambria Math" w:hAnsi="Cambria Math"/>
+              </w:rPr>
+              <m:t>x</m:t>
+            </m:r>
+          </m:e>
+          <m:sub>
+            <m:r>
+              <w:rPr>
+                <w:rFonts w:ascii="Cambria Math" w:hAnsi="Cambria Math"/>
+              </w:rPr>
+              <m:t>1</m:t>
+            </m:r>
+          </m:sub>
+        </m:sSub>
+        <m:r>
+          <w:rPr>
+            <w:rFonts w:ascii="Cambria Math" w:hAnsi="Cambria Math"/>
+          </w:rPr>
+          <m:t>ϵ</m:t>
+        </m:r>
+        <m:d>
+          <m:dPr>
+            <m:begChr m:val="["/>
+            <m:endChr m:val="]"/>
+            <m:ctrlPr>
+              <w:rPr>
+                <w:rFonts w:ascii="Cambria Math" w:hAnsi="Cambria Math"/>
+                <w:i/>
+              </w:rPr>
+            </m:ctrlPr>
+          </m:dPr>
+          <m:e>
+            <m:r>
+              <w:rPr>
+                <w:rFonts w:ascii="Cambria Math" w:hAnsi="Cambria Math"/>
+              </w:rPr>
+              <m:t>-</m:t>
+            </m:r>
+            <m:r>
+              <w:rPr>
+                <w:rFonts w:ascii="Cambria Math" w:hAnsi="Cambria Math"/>
+              </w:rPr>
+              <m:t>15</m:t>
+            </m:r>
+            <m:r>
+              <w:rPr>
+                <w:rFonts w:ascii="Cambria Math" w:hAnsi="Cambria Math"/>
+              </w:rPr>
+              <m:t>,</m:t>
+            </m:r>
+            <m:r>
+              <w:rPr>
+                <w:rFonts w:ascii="Cambria Math" w:hAnsi="Cambria Math"/>
+              </w:rPr>
+              <m:t>5</m:t>
+            </m:r>
+          </m:e>
+        </m:d>
+        <m:r>
+          <w:rPr>
+            <w:rFonts w:ascii="Cambria Math" w:hAnsi="Cambria Math"/>
+          </w:rPr>
+          <m:t xml:space="preserve">, </m:t>
+        </m:r>
+        <m:sSub>
+          <m:sSubPr>
+            <m:ctrlPr>
+              <w:rPr>
+                <w:rFonts w:ascii="Cambria Math" w:hAnsi="Cambria Math"/>
+                <w:i/>
+              </w:rPr>
+            </m:ctrlPr>
+          </m:sSubPr>
+          <m:e>
+            <m:r>
+              <w:rPr>
+                <w:rFonts w:ascii="Cambria Math" w:hAnsi="Cambria Math"/>
+              </w:rPr>
+              <m:t>x</m:t>
+            </m:r>
+          </m:e>
+          <m:sub>
+            <m:r>
+              <w:rPr>
+                <w:rFonts w:ascii="Cambria Math" w:hAnsi="Cambria Math"/>
+              </w:rPr>
+              <m:t>2</m:t>
+            </m:r>
+          </m:sub>
+        </m:sSub>
+        <m:r>
+          <w:rPr>
+            <w:rFonts w:ascii="Cambria Math" w:hAnsi="Cambria Math"/>
+          </w:rPr>
+          <m:t>ϵ</m:t>
+        </m:r>
+        <m:d>
+          <m:dPr>
+            <m:begChr m:val="["/>
+            <m:endChr m:val="]"/>
+            <m:ctrlPr>
+              <w:rPr>
+                <w:rFonts w:ascii="Cambria Math" w:hAnsi="Cambria Math"/>
+                <w:i/>
+              </w:rPr>
+            </m:ctrlPr>
+          </m:dPr>
+          <m:e>
+            <m:r>
+              <w:rPr>
+                <w:rFonts w:ascii="Cambria Math" w:hAnsi="Cambria Math"/>
+              </w:rPr>
+              <m:t>-</m:t>
+            </m:r>
+            <m:r>
+              <w:rPr>
+                <w:rFonts w:ascii="Cambria Math" w:hAnsi="Cambria Math"/>
+              </w:rPr>
+              <m:t>3</m:t>
+            </m:r>
+            <m:r>
+              <w:rPr>
+                <w:rFonts w:ascii="Cambria Math" w:hAnsi="Cambria Math"/>
+              </w:rPr>
+              <m:t>,</m:t>
+            </m:r>
+            <m:r>
+              <w:rPr>
+                <w:rFonts w:ascii="Cambria Math" w:hAnsi="Cambria Math"/>
+              </w:rPr>
+              <m:t>3</m:t>
+            </m:r>
+          </m:e>
+        </m:d>
+      </m:oMath>
+    </w:p>
+    <w:p>
+      <w:pPr>
+        <w:pStyle w:val="a3"/>
+        <w:numPr>
+          <w:ilvl w:val="0"/>
+          <w:numId w:val="6"/>
+        </w:numPr>
+        <w:ind w:leftChars="0"/>
+        <w:rPr>
+          <w:rFonts w:ascii="Cambria Math" w:hAnsi="Cambria Math"/>
+        </w:rPr>
+      </w:pPr>
+      <w:r>
+        <w:rPr>
+          <w:rFonts w:ascii="Cambria Math" w:hAnsi="Cambria Math" w:hint="eastAsia"/>
+        </w:rPr>
+        <w:t>劃出方程式之</w:t>
+      </w:r>
+      <w:r>
+        <w:rPr>
+          <w:rFonts w:ascii="Cambria Math" w:hAnsi="Cambria Math" w:hint="eastAsia"/>
+        </w:rPr>
+        <w:t>3D</w:t>
+      </w:r>
+      <w:r>
+        <w:rPr>
+          <w:rFonts w:ascii="Cambria Math" w:hAnsi="Cambria Math" w:hint="eastAsia"/>
+        </w:rPr>
+        <w:t>圖形</w:t>
+      </w:r>
+    </w:p>
+    <w:p>
+      <w:pPr>
+        <w:pStyle w:val="a3"/>
+        <w:ind w:leftChars="0" w:left="960"/>
+        <w:rPr>
+          <w:rFonts w:ascii="Cambria Math" w:hAnsi="Cambria Math"/>
+        </w:rPr>
+      </w:pPr>
+      <w:r>
+        <w:rPr>
+          <w:rFonts w:ascii="Cambria Math" w:hAnsi="Cambria Math" w:hint="eastAsia"/>
+          <w:noProof/>
+        </w:rPr>
+        <w:drawing>
+          <wp:inline distT="0" distB="0" distL="0" distR="0" wp14:anchorId="66BFA063" wp14:editId="105838EB">
+            <wp:extent cx="3790950" cy="2759917"/>
+            <wp:effectExtent l="0" t="0" r="0" b="2540"/>
+            <wp:docPr id="5" name="圖片 5"/>
+            <wp:cNvGraphicFramePr>
+              <a:graphicFrameLocks xmlns:a="http://schemas.openxmlformats.org/drawingml/2006/main" noChangeAspect="1"/>
+            </wp:cNvGraphicFramePr>
+            <a:graphic xmlns:a="http://schemas.openxmlformats.org/drawingml/2006/main">
+              <a:graphicData uri="http://schemas.openxmlformats.org/drawingml/2006/picture">
+                <pic:pic xmlns:pic="http://schemas.openxmlformats.org/drawingml/2006/picture">
+                  <pic:nvPicPr>
+                    <pic:cNvPr id="5" name="圖片 5"/>
+                    <pic:cNvPicPr/>
+                  </pic:nvPicPr>
+                  <pic:blipFill>
+                    <a:blip r:embed="rId14">
+                      <a:extLst>
+                        <a:ext uri="{28A0092B-C50C-407E-A947-70E740481C1C}">
+                          <a14:useLocalDpi xmlns:a14="http://schemas.microsoft.com/office/drawing/2010/main" val="0"/>
+                        </a:ext>
+                      </a:extLst>
+                    </a:blip>
+                    <a:stretch>
+                      <a:fillRect/>
+                    </a:stretch>
+                  </pic:blipFill>
+                  <pic:spPr>
+                    <a:xfrm>
+                      <a:off x="0" y="0"/>
+                      <a:ext cx="3799889" cy="2766424"/>
+                    </a:xfrm>
+                    <a:prstGeom prst="rect">
+                      <a:avLst/>
+                    </a:prstGeom>
+                  </pic:spPr>
+                </pic:pic>
+              </a:graphicData>
+            </a:graphic>
+          </wp:inline>
+        </w:drawing>
+      </w:r>
+    </w:p>
+    <w:p>
+      <w:pPr>
+        <w:pStyle w:val="a3"/>
+        <w:numPr>
+          <w:ilvl w:val="0"/>
+          <w:numId w:val="1"/>
+        </w:numPr>
+        <w:ind w:leftChars="0"/>
+        <w:rPr>
+          <w:rFonts w:ascii="Cambria Math" w:hAnsi="Cambria Math"/>
+        </w:rPr>
+      </w:pPr>
+      <m:oMath>
+        <m:r>
+          <w:rPr>
+            <w:rFonts w:ascii="Cambria Math" w:hAnsi="Cambria Math"/>
+          </w:rPr>
+          <m:t>f</m:t>
+        </m:r>
+        <m:d>
+          <m:dPr>
+            <m:ctrlPr>
+              <w:rPr>
+                <w:rFonts w:ascii="Cambria Math" w:hAnsi="Cambria Math"/>
+                <w:i/>
+              </w:rPr>
+            </m:ctrlPr>
+          </m:dPr>
+          <m:e>
+            <m:r>
+              <w:rPr>
+                <w:rFonts w:ascii="Cambria Math" w:hAnsi="Cambria Math"/>
+              </w:rPr>
+              <m:t>x</m:t>
+            </m:r>
+          </m:e>
+        </m:d>
+        <m:r>
+          <w:rPr>
+            <w:rFonts w:ascii="Cambria Math" w:hAnsi="Cambria Math"/>
+          </w:rPr>
+          <m:t>=</m:t>
+        </m:r>
+        <m:d>
+          <m:dPr>
+            <m:begChr m:val="["/>
+            <m:endChr m:val="]"/>
+            <m:ctrlPr>
+              <w:rPr>
+                <w:rFonts w:ascii="Cambria Math" w:hAnsi="Cambria Math"/>
+                <w:i/>
+              </w:rPr>
+            </m:ctrlPr>
+          </m:dPr>
+          <m:e>
+            <m:r>
+              <w:rPr>
+                <w:rFonts w:ascii="Cambria Math" w:hAnsi="Cambria Math"/>
+              </w:rPr>
+              <m:t>1+</m:t>
+            </m:r>
+            <m:sSup>
+              <m:sSupPr>
+                <m:ctrlPr>
+                  <w:rPr>
+                    <w:rFonts w:ascii="Cambria Math" w:hAnsi="Cambria Math"/>
+                    <w:i/>
+                  </w:rPr>
+                </m:ctrlPr>
+              </m:sSupPr>
+              <m:e>
+                <m:d>
+                  <m:dPr>
+                    <m:ctrlPr>
+                      <w:rPr>
+                        <w:rFonts w:ascii="Cambria Math" w:hAnsi="Cambria Math"/>
+                        <w:i/>
+                      </w:rPr>
+                    </m:ctrlPr>
+                  </m:dPr>
+                  <m:e>
+                    <m:sSub>
+                      <m:sSubPr>
+                        <m:ctrlPr>
+                          <w:rPr>
+                            <w:rFonts w:ascii="Cambria Math" w:hAnsi="Cambria Math"/>
+                            <w:i/>
+                          </w:rPr>
+                        </m:ctrlPr>
+                      </m:sSubPr>
+                      <m:e>
+                        <m:r>
+                          <w:rPr>
+                            <w:rFonts w:ascii="Cambria Math" w:hAnsi="Cambria Math"/>
+                          </w:rPr>
+                          <m:t>x</m:t>
+                        </m:r>
+                      </m:e>
+                      <m:sub>
+                        <m:r>
+                          <w:rPr>
+                            <w:rFonts w:ascii="Cambria Math" w:hAnsi="Cambria Math"/>
+                          </w:rPr>
+                          <m:t>1</m:t>
+                        </m:r>
+                      </m:sub>
+                    </m:sSub>
+                    <m:r>
+                      <w:rPr>
+                        <w:rFonts w:ascii="Cambria Math" w:hAnsi="Cambria Math"/>
+                      </w:rPr>
+                      <m:t>+</m:t>
+                    </m:r>
+                    <m:sSub>
+                      <m:sSubPr>
+                        <m:ctrlPr>
+                          <w:rPr>
+                            <w:rFonts w:ascii="Cambria Math" w:hAnsi="Cambria Math"/>
+                            <w:i/>
+                          </w:rPr>
+                        </m:ctrlPr>
+                      </m:sSubPr>
+                      <m:e>
+                        <m:r>
+                          <w:rPr>
+                            <w:rFonts w:ascii="Cambria Math" w:hAnsi="Cambria Math"/>
+                          </w:rPr>
+                          <m:t>x</m:t>
+                        </m:r>
+                      </m:e>
+                      <m:sub>
+                        <m:r>
+                          <w:rPr>
+                            <w:rFonts w:ascii="Cambria Math" w:hAnsi="Cambria Math"/>
+                          </w:rPr>
+                          <m:t>2</m:t>
+                        </m:r>
+                      </m:sub>
+                    </m:sSub>
+                    <m:r>
+                      <w:rPr>
+                        <w:rFonts w:ascii="Cambria Math" w:hAnsi="Cambria Math"/>
+                      </w:rPr>
+                      <m:t>+1</m:t>
+                    </m:r>
+                  </m:e>
+                </m:d>
+              </m:e>
+              <m:sup>
+                <m:r>
+                  <w:rPr>
+                    <w:rFonts w:ascii="Cambria Math" w:hAnsi="Cambria Math"/>
+                  </w:rPr>
+                  <m:t>2</m:t>
+                </m:r>
+              </m:sup>
+            </m:sSup>
+            <m:d>
+              <m:dPr>
+                <m:ctrlPr>
+                  <w:rPr>
+                    <w:rFonts w:ascii="Cambria Math" w:hAnsi="Cambria Math"/>
+                    <w:i/>
+                  </w:rPr>
+                </m:ctrlPr>
+              </m:dPr>
+              <m:e>
+                <m:r>
+                  <w:rPr>
+                    <w:rFonts w:ascii="Cambria Math" w:hAnsi="Cambria Math"/>
+                  </w:rPr>
+                  <m:t>19-14</m:t>
+                </m:r>
+                <m:sSub>
+                  <m:sSubPr>
+                    <m:ctrlPr>
+                      <w:rPr>
+                        <w:rFonts w:ascii="Cambria Math" w:hAnsi="Cambria Math"/>
+                        <w:i/>
+                      </w:rPr>
+                    </m:ctrlPr>
+                  </m:sSubPr>
+                  <m:e>
+                    <m:r>
+                      <w:rPr>
+                        <w:rFonts w:ascii="Cambria Math" w:hAnsi="Cambria Math"/>
+                      </w:rPr>
+                      <m:t>x</m:t>
+                    </m:r>
+                  </m:e>
+                  <m:sub>
+                    <m:r>
+                      <w:rPr>
+                        <w:rFonts w:ascii="Cambria Math" w:hAnsi="Cambria Math"/>
+                      </w:rPr>
+                      <m:t>1</m:t>
+                    </m:r>
+                  </m:sub>
+                </m:sSub>
+                <m:r>
+                  <w:rPr>
+                    <w:rFonts w:ascii="Cambria Math" w:hAnsi="Cambria Math"/>
+                  </w:rPr>
+                  <m:t>+</m:t>
+                </m:r>
+                <m:sSubSup>
+                  <m:sSubSupPr>
+                    <m:ctrlPr>
+                      <w:rPr>
+                        <w:rFonts w:ascii="Cambria Math" w:hAnsi="Cambria Math"/>
+                        <w:i/>
+                      </w:rPr>
+                    </m:ctrlPr>
+                  </m:sSubSupPr>
+                  <m:e>
+                    <m:r>
+                      <w:rPr>
+                        <w:rFonts w:ascii="Cambria Math" w:hAnsi="Cambria Math"/>
+                      </w:rPr>
+                      <m:t>x</m:t>
+                    </m:r>
+                  </m:e>
+                  <m:sub>
+                    <m:r>
+                      <w:rPr>
+                        <w:rFonts w:ascii="Cambria Math" w:hAnsi="Cambria Math"/>
+                      </w:rPr>
+                      <m:t>1</m:t>
+                    </m:r>
+                  </m:sub>
+                  <m:sup>
+                    <m:r>
+                      <w:rPr>
+                        <w:rFonts w:ascii="Cambria Math" w:hAnsi="Cambria Math"/>
+                      </w:rPr>
+                      <m:t>2</m:t>
+                    </m:r>
+                  </m:sup>
+                </m:sSubSup>
+                <m:r>
+                  <w:rPr>
+                    <w:rFonts w:ascii="Cambria Math" w:hAnsi="Cambria Math"/>
+                  </w:rPr>
+                  <m:t>-14</m:t>
+                </m:r>
+                <m:sSub>
+                  <m:sSubPr>
+                    <m:ctrlPr>
+                      <w:rPr>
+                        <w:rFonts w:ascii="Cambria Math" w:hAnsi="Cambria Math"/>
+                        <w:i/>
+                      </w:rPr>
+                    </m:ctrlPr>
+                  </m:sSubPr>
+                  <m:e>
+                    <m:r>
+                      <w:rPr>
+                        <w:rFonts w:ascii="Cambria Math" w:hAnsi="Cambria Math"/>
+                      </w:rPr>
+                      <m:t>x</m:t>
+                    </m:r>
+                  </m:e>
+                  <m:sub>
+                    <m:r>
+                      <w:rPr>
+                        <w:rFonts w:ascii="Cambria Math" w:hAnsi="Cambria Math"/>
+                      </w:rPr>
+                      <m:t>2</m:t>
+                    </m:r>
+                  </m:sub>
+                </m:sSub>
+                <m:r>
+                  <w:rPr>
+                    <w:rFonts w:ascii="Cambria Math" w:hAnsi="Cambria Math"/>
+                  </w:rPr>
+                  <m:t>+6</m:t>
+                </m:r>
+                <m:sSub>
+                  <m:sSubPr>
+                    <m:ctrlPr>
+                      <w:rPr>
+                        <w:rFonts w:ascii="Cambria Math" w:hAnsi="Cambria Math"/>
+                        <w:i/>
+                      </w:rPr>
+                    </m:ctrlPr>
+                  </m:sSubPr>
+                  <m:e>
+                    <m:r>
+                      <w:rPr>
+                        <w:rFonts w:ascii="Cambria Math" w:hAnsi="Cambria Math"/>
+                      </w:rPr>
+                      <m:t>x</m:t>
+                    </m:r>
+                  </m:e>
+                  <m:sub>
+                    <m:r>
+                      <w:rPr>
+                        <w:rFonts w:ascii="Cambria Math" w:hAnsi="Cambria Math"/>
+                      </w:rPr>
+                      <m:t>1</m:t>
+                    </m:r>
+                  </m:sub>
+                </m:sSub>
+                <m:sSub>
+                  <m:sSubPr>
+                    <m:ctrlPr>
+                      <w:rPr>
+                        <w:rFonts w:ascii="Cambria Math" w:hAnsi="Cambria Math"/>
+                        <w:i/>
+                      </w:rPr>
+                    </m:ctrlPr>
+                  </m:sSubPr>
+                  <m:e>
+                    <m:r>
+                      <w:rPr>
+                        <w:rFonts w:ascii="Cambria Math" w:hAnsi="Cambria Math"/>
+                      </w:rPr>
+                      <m:t>x</m:t>
+                    </m:r>
+                  </m:e>
+                  <m:sub>
+                    <m:r>
+                      <w:rPr>
+                        <w:rFonts w:ascii="Cambria Math" w:hAnsi="Cambria Math"/>
+                      </w:rPr>
+                      <m:t>2</m:t>
+                    </m:r>
+                  </m:sub>
+                </m:sSub>
+                <m:r>
+                  <w:rPr>
+                    <w:rFonts w:ascii="Cambria Math" w:hAnsi="Cambria Math"/>
+                  </w:rPr>
+                  <m:t>+3</m:t>
+                </m:r>
+                <m:sSubSup>
+                  <m:sSubSupPr>
+                    <m:ctrlPr>
+                      <w:rPr>
+                        <w:rFonts w:ascii="Cambria Math" w:hAnsi="Cambria Math"/>
+                        <w:i/>
+                      </w:rPr>
+                    </m:ctrlPr>
+                  </m:sSubSupPr>
+                  <m:e>
+                    <m:r>
+                      <w:rPr>
+                        <w:rFonts w:ascii="Cambria Math" w:hAnsi="Cambria Math"/>
+                      </w:rPr>
+                      <m:t>x</m:t>
+                    </m:r>
+                  </m:e>
+                  <m:sub>
+                    <m:r>
+                      <w:rPr>
+                        <w:rFonts w:ascii="Cambria Math" w:hAnsi="Cambria Math"/>
+                      </w:rPr>
+                      <m:t>2</m:t>
+                    </m:r>
+                  </m:sub>
+                  <m:sup>
+                    <m:r>
+                      <w:rPr>
+                        <w:rFonts w:ascii="Cambria Math" w:hAnsi="Cambria Math"/>
+                      </w:rPr>
+                      <m:t>2</m:t>
+                    </m:r>
+                  </m:sup>
+                </m:sSubSup>
+              </m:e>
+            </m:d>
+          </m:e>
+        </m:d>
+        <m:r>
+          <w:rPr>
+            <w:rFonts w:ascii="Cambria Math" w:hAnsi="Cambria Math"/>
+          </w:rPr>
+          <m:t>*[30+</m:t>
+        </m:r>
+        <m:sSup>
+          <m:sSupPr>
+            <m:ctrlPr>
+              <w:rPr>
+                <w:rFonts w:ascii="Cambria Math" w:hAnsi="Cambria Math"/>
+                <w:i/>
+              </w:rPr>
+            </m:ctrlPr>
+          </m:sSupPr>
+          <m:e>
+            <m:d>
+              <m:dPr>
+                <m:ctrlPr>
+                  <w:rPr>
+                    <w:rFonts w:ascii="Cambria Math" w:hAnsi="Cambria Math"/>
+                    <w:i/>
+                  </w:rPr>
+                </m:ctrlPr>
+              </m:dPr>
+              <m:e>
+                <m:r>
+                  <w:rPr>
+                    <w:rFonts w:ascii="Cambria Math" w:hAnsi="Cambria Math"/>
+                  </w:rPr>
+                  <m:t>2</m:t>
+                </m:r>
+                <m:sSub>
+                  <m:sSubPr>
+                    <m:ctrlPr>
+                      <w:rPr>
+                        <w:rFonts w:ascii="Cambria Math" w:hAnsi="Cambria Math"/>
+                        <w:i/>
+                      </w:rPr>
+                    </m:ctrlPr>
+                  </m:sSubPr>
+                  <m:e>
+                    <m:r>
+                      <w:rPr>
+                        <w:rFonts w:ascii="Cambria Math" w:hAnsi="Cambria Math"/>
+                      </w:rPr>
+                      <m:t>x</m:t>
+                    </m:r>
+                  </m:e>
+                  <m:sub>
+                    <m:r>
+                      <w:rPr>
+                        <w:rFonts w:ascii="Cambria Math" w:hAnsi="Cambria Math"/>
+                      </w:rPr>
+                      <m:t>1</m:t>
+                    </m:r>
+                  </m:sub>
+                </m:sSub>
+                <m:r>
+                  <w:rPr>
+                    <w:rFonts w:ascii="Cambria Math" w:hAnsi="Cambria Math"/>
+                  </w:rPr>
+                  <m:t>-3</m:t>
+                </m:r>
+                <m:sSub>
+                  <m:sSubPr>
+                    <m:ctrlPr>
+                      <w:rPr>
+                        <w:rFonts w:ascii="Cambria Math" w:hAnsi="Cambria Math"/>
+                        <w:i/>
+                      </w:rPr>
+                    </m:ctrlPr>
+                  </m:sSubPr>
+                  <m:e>
+                    <m:r>
+                      <w:rPr>
+                        <w:rFonts w:ascii="Cambria Math" w:hAnsi="Cambria Math"/>
+                      </w:rPr>
+                      <m:t>x</m:t>
+                    </m:r>
+                  </m:e>
+                  <m:sub>
+                    <m:r>
+                      <w:rPr>
+                        <w:rFonts w:ascii="Cambria Math" w:hAnsi="Cambria Math"/>
+                      </w:rPr>
+                      <m:t>2</m:t>
+                    </m:r>
+                  </m:sub>
+                </m:sSub>
+              </m:e>
+            </m:d>
+          </m:e>
+          <m:sup>
+            <m:r>
+              <w:rPr>
+                <w:rFonts w:ascii="Cambria Math" w:hAnsi="Cambria Math"/>
+              </w:rPr>
+              <m:t>2</m:t>
+            </m:r>
+          </m:sup>
+        </m:sSup>
+        <m:r>
+          <w:rPr>
+            <w:rFonts w:ascii="Cambria Math" w:hAnsi="Cambria Math"/>
+          </w:rPr>
+          <m:t>(18-32</m:t>
+        </m:r>
+        <m:sSub>
+          <m:sSubPr>
+            <m:ctrlPr>
+              <w:rPr>
+                <w:rFonts w:ascii="Cambria Math" w:hAnsi="Cambria Math"/>
+                <w:i/>
+              </w:rPr>
+            </m:ctrlPr>
+          </m:sSubPr>
+          <m:e>
+            <m:r>
+              <w:rPr>
+                <w:rFonts w:ascii="Cambria Math" w:hAnsi="Cambria Math"/>
+              </w:rPr>
+              <m:t>x</m:t>
+            </m:r>
+          </m:e>
+          <m:sub>
+            <m:r>
+              <w:rPr>
+                <w:rFonts w:ascii="Cambria Math" w:hAnsi="Cambria Math"/>
+              </w:rPr>
+              <m:t>1</m:t>
+            </m:r>
+          </m:sub>
+        </m:sSub>
+        <m:r>
+          <w:rPr>
+            <w:rFonts w:ascii="Cambria Math" w:hAnsi="Cambria Math"/>
+          </w:rPr>
+          <m:t>+12</m:t>
+        </m:r>
+        <m:sSubSup>
+          <m:sSubSupPr>
+            <m:ctrlPr>
+              <w:rPr>
+                <w:rFonts w:ascii="Cambria Math" w:hAnsi="Cambria Math"/>
+                <w:i/>
+              </w:rPr>
+            </m:ctrlPr>
+          </m:sSubSupPr>
+          <m:e>
+            <m:r>
+              <w:rPr>
+                <w:rFonts w:ascii="Cambria Math" w:hAnsi="Cambria Math"/>
+              </w:rPr>
+              <m:t>x</m:t>
+            </m:r>
+          </m:e>
+          <m:sub>
+            <m:r>
+              <w:rPr>
+                <w:rFonts w:ascii="Cambria Math" w:hAnsi="Cambria Math"/>
+              </w:rPr>
+              <m:t>1</m:t>
+            </m:r>
+          </m:sub>
+          <m:sup>
+            <m:r>
+              <w:rPr>
+                <w:rFonts w:ascii="Cambria Math" w:hAnsi="Cambria Math"/>
+              </w:rPr>
+              <m:t>2</m:t>
+            </m:r>
+          </m:sup>
+        </m:sSubSup>
+        <m:r>
+          <w:rPr>
+            <w:rFonts w:ascii="Cambria Math" w:hAnsi="Cambria Math"/>
+          </w:rPr>
+          <m:t>+48</m:t>
+        </m:r>
+        <m:sSub>
+          <m:sSubPr>
+            <m:ctrlPr>
+              <w:rPr>
+                <w:rFonts w:ascii="Cambria Math" w:hAnsi="Cambria Math"/>
+                <w:i/>
+              </w:rPr>
+            </m:ctrlPr>
+          </m:sSubPr>
+          <m:e>
+            <m:r>
+              <w:rPr>
+                <w:rFonts w:ascii="Cambria Math" w:hAnsi="Cambria Math"/>
+              </w:rPr>
+              <m:t>x</m:t>
+            </m:r>
+          </m:e>
+          <m:sub>
+            <m:r>
+              <w:rPr>
+                <w:rFonts w:ascii="Cambria Math" w:hAnsi="Cambria Math"/>
+              </w:rPr>
+              <m:t>2</m:t>
+            </m:r>
+          </m:sub>
+        </m:sSub>
+        <m:r>
+          <w:rPr>
+            <w:rFonts w:ascii="Cambria Math" w:hAnsi="Cambria Math"/>
+          </w:rPr>
+          <m:t>-36</m:t>
+        </m:r>
+        <m:sSub>
+          <m:sSubPr>
+            <m:ctrlPr>
+              <w:rPr>
+                <w:rFonts w:ascii="Cambria Math" w:hAnsi="Cambria Math"/>
+                <w:i/>
+              </w:rPr>
+            </m:ctrlPr>
+          </m:sSubPr>
+          <m:e>
+            <m:r>
+              <w:rPr>
+                <w:rFonts w:ascii="Cambria Math" w:hAnsi="Cambria Math"/>
+              </w:rPr>
+              <m:t>x</m:t>
+            </m:r>
+          </m:e>
+          <m:sub>
+            <m:r>
+              <w:rPr>
+                <w:rFonts w:ascii="Cambria Math" w:hAnsi="Cambria Math"/>
+              </w:rPr>
+              <m:t>1</m:t>
+            </m:r>
+          </m:sub>
+        </m:sSub>
+        <m:sSub>
+          <m:sSubPr>
+            <m:ctrlPr>
+              <w:rPr>
+                <w:rFonts w:ascii="Cambria Math" w:hAnsi="Cambria Math"/>
+                <w:i/>
+              </w:rPr>
+            </m:ctrlPr>
+          </m:sSubPr>
+          <m:e>
+            <m:r>
+              <w:rPr>
+                <w:rFonts w:ascii="Cambria Math" w:hAnsi="Cambria Math"/>
+              </w:rPr>
+              <m:t>x</m:t>
+            </m:r>
+          </m:e>
+          <m:sub>
+            <m:r>
+              <w:rPr>
+                <w:rFonts w:ascii="Cambria Math" w:hAnsi="Cambria Math"/>
+              </w:rPr>
+              <m:t>2</m:t>
+            </m:r>
+          </m:sub>
+        </m:sSub>
+        <m:r>
+          <w:rPr>
+            <w:rFonts w:ascii="Cambria Math" w:hAnsi="Cambria Math"/>
+          </w:rPr>
+          <m:t>+27</m:t>
+        </m:r>
+        <m:sSubSup>
+          <m:sSubSupPr>
+            <m:ctrlPr>
+              <w:rPr>
+                <w:rFonts w:ascii="Cambria Math" w:hAnsi="Cambria Math"/>
+                <w:i/>
+              </w:rPr>
+            </m:ctrlPr>
+          </m:sSubSupPr>
+          <m:e>
+            <m:r>
+              <w:rPr>
+                <w:rFonts w:ascii="Cambria Math" w:hAnsi="Cambria Math"/>
+              </w:rPr>
+              <m:t>x</m:t>
+            </m:r>
+          </m:e>
+          <m:sub>
+            <m:r>
+              <w:rPr>
+                <w:rFonts w:ascii="Cambria Math" w:hAnsi="Cambria Math"/>
+              </w:rPr>
+              <m:t>2</m:t>
+            </m:r>
+          </m:sub>
+          <m:sup>
+            <m:r>
+              <w:rPr>
+                <w:rFonts w:ascii="Cambria Math" w:hAnsi="Cambria Math"/>
+              </w:rPr>
+              <m:t>2</m:t>
+            </m:r>
+          </m:sup>
+        </m:sSubSup>
+        <m:r>
+          <w:rPr>
+            <w:rFonts w:ascii="Cambria Math" w:hAnsi="Cambria Math"/>
+          </w:rPr>
+          <m:t>)</m:t>
+        </m:r>
+        <m:r>
+          <w:rPr>
+            <w:rFonts w:ascii="Cambria Math" w:hAnsi="Cambria Math"/>
+          </w:rPr>
+          <m:t>]</m:t>
+        </m:r>
+      </m:oMath>
+    </w:p>
+    <w:p>
+      <w:pPr>
+        <w:pStyle w:val="a3"/>
+        <w:ind w:leftChars="0"/>
+        <w:rPr>
+          <w:rFonts w:ascii="Cambria Math" w:hAnsi="Cambria Math"/>
+        </w:rPr>
+      </w:pPr>
+      <w:r>
+        <w:rPr>
+          <w:rFonts w:ascii="Cambria Math" w:hAnsi="Cambria Math"/>
+        </w:rPr>
+        <w:t xml:space="preserve">Condition: </w:t>
+      </w:r>
+      <m:oMath>
+        <m:sSub>
+          <m:sSubPr>
+            <m:ctrlPr>
+              <w:rPr>
+                <w:rFonts w:ascii="Cambria Math" w:hAnsi="Cambria Math"/>
+                <w:i/>
+              </w:rPr>
+            </m:ctrlPr>
+          </m:sSubPr>
+          <m:e>
+            <m:r>
+              <w:rPr>
+                <w:rFonts w:ascii="Cambria Math" w:hAnsi="Cambria Math"/>
+              </w:rPr>
+              <m:t>x</m:t>
+            </m:r>
+          </m:e>
+          <m:sub>
+            <m:r>
+              <w:rPr>
+                <w:rFonts w:ascii="Cambria Math" w:hAnsi="Cambria Math"/>
+              </w:rPr>
+              <m:t>i</m:t>
+            </m:r>
+          </m:sub>
+        </m:sSub>
+        <m:r>
+          <w:rPr>
+            <w:rFonts w:ascii="Cambria Math" w:hAnsi="Cambria Math"/>
+          </w:rPr>
+          <m:t>ϵ</m:t>
+        </m:r>
+        <m:d>
+          <m:dPr>
+            <m:begChr m:val="["/>
+            <m:endChr m:val="]"/>
+            <m:ctrlPr>
+              <w:rPr>
+                <w:rFonts w:ascii="Cambria Math" w:hAnsi="Cambria Math"/>
+                <w:i/>
+              </w:rPr>
+            </m:ctrlPr>
+          </m:dPr>
+          <m:e>
+            <m:r>
+              <w:rPr>
+                <w:rFonts w:ascii="Cambria Math" w:hAnsi="Cambria Math"/>
+              </w:rPr>
+              <m:t>-</m:t>
+            </m:r>
+            <m:r>
+              <w:rPr>
+                <w:rFonts w:ascii="Cambria Math" w:hAnsi="Cambria Math"/>
+              </w:rPr>
+              <m:t>2</m:t>
+            </m:r>
+            <m:r>
+              <w:rPr>
+                <w:rFonts w:ascii="Cambria Math" w:hAnsi="Cambria Math"/>
+              </w:rPr>
+              <m:t>,</m:t>
+            </m:r>
+            <m:r>
+              <w:rPr>
+                <w:rFonts w:ascii="Cambria Math" w:hAnsi="Cambria Math"/>
+              </w:rPr>
+              <m:t>2</m:t>
+            </m:r>
+          </m:e>
+        </m:d>
+        <m:r>
+          <w:rPr>
+            <w:rFonts w:ascii="Cambria Math" w:hAnsi="Cambria Math"/>
+          </w:rPr>
+          <m:t>, ∀i=1,2</m:t>
+        </m:r>
+      </m:oMath>
+    </w:p>
+    <w:p>
+      <w:pPr>
+        <w:pStyle w:val="a3"/>
+        <w:numPr>
+          <w:ilvl w:val="0"/>
+          <w:numId w:val="7"/>
+        </w:numPr>
+        <w:ind w:leftChars="0"/>
+        <w:rPr>
+          <w:rFonts w:ascii="Cambria Math" w:hAnsi="Cambria Math"/>
+        </w:rPr>
+      </w:pPr>
+      <w:r>
+        <w:rPr>
+          <w:rFonts w:ascii="Cambria Math" w:hAnsi="Cambria Math" w:hint="eastAsia"/>
+        </w:rPr>
+        <w:t>劃出方程式之</w:t>
+      </w:r>
+      <w:r>
+        <w:rPr>
+          <w:rFonts w:ascii="Cambria Math" w:hAnsi="Cambria Math" w:hint="eastAsia"/>
+        </w:rPr>
+        <w:t>3D</w:t>
+      </w:r>
+      <w:r>
+        <w:rPr>
+          <w:rFonts w:ascii="Cambria Math" w:hAnsi="Cambria Math" w:hint="eastAsia"/>
+        </w:rPr>
+        <w:t>圖形</w:t>
+      </w:r>
+    </w:p>
+    <w:p>
+      <w:pPr>
+        <w:ind w:left="960"/>
+        <w:rPr>
+          <w:rFonts w:ascii="Cambria Math" w:hAnsi="Cambria Math" w:hint="eastAsia"/>
+        </w:rPr>
+      </w:pPr>
+    </w:p>
+    <w:p>
+      <w:pPr>
+        <w:ind w:left="960"/>
+        <w:rPr>
+          <w:rFonts w:ascii="Cambria Math" w:hAnsi="Cambria Math" w:hint="eastAsia"/>
+        </w:rPr>
+      </w:pPr>
+      <w:r>
+        <w:rPr>
+          <w:rFonts w:ascii="Cambria Math" w:hAnsi="Cambria Math" w:hint="eastAsia"/>
+          <w:noProof/>
+        </w:rPr>
+        <w:lastRenderedPageBreak/>
+        <w:drawing>
+          <wp:inline distT="0" distB="0" distL="0" distR="0" wp14:anchorId="749357AA" wp14:editId="6E7C216B">
+            <wp:extent cx="3562350" cy="2625657"/>
+            <wp:effectExtent l="0" t="0" r="0" b="3810"/>
+            <wp:docPr id="6" name="圖片 6"/>
+            <wp:cNvGraphicFramePr>
+              <a:graphicFrameLocks xmlns:a="http://schemas.openxmlformats.org/drawingml/2006/main" noChangeAspect="1"/>
+            </wp:cNvGraphicFramePr>
+            <a:graphic xmlns:a="http://schemas.openxmlformats.org/drawingml/2006/main">
+              <a:graphicData uri="http://schemas.openxmlformats.org/drawingml/2006/picture">
+                <pic:pic xmlns:pic="http://schemas.openxmlformats.org/drawingml/2006/picture">
+                  <pic:nvPicPr>
+                    <pic:cNvPr id="6" name="圖片 6"/>
+                    <pic:cNvPicPr/>
+                  </pic:nvPicPr>
+                  <pic:blipFill>
+                    <a:blip r:embed="rId15">
+                      <a:extLst>
+                        <a:ext uri="{28A0092B-C50C-407E-A947-70E740481C1C}">
+                          <a14:useLocalDpi xmlns:a14="http://schemas.microsoft.com/office/drawing/2010/main" val="0"/>
+                        </a:ext>
+                      </a:extLst>
+                    </a:blip>
+                    <a:stretch>
+                      <a:fillRect/>
+                    </a:stretch>
+                  </pic:blipFill>
+                  <pic:spPr>
+                    <a:xfrm>
+                      <a:off x="0" y="0"/>
+                      <a:ext cx="3569610" cy="2631008"/>
+                    </a:xfrm>
+                    <a:prstGeom prst="rect">
+                      <a:avLst/>
+                    </a:prstGeom>
+                  </pic:spPr>
+                </pic:pic>
+              </a:graphicData>
+            </a:graphic>
+          </wp:inline>
+        </w:drawing>
+      </w:r>
+    </w:p>
+    <w:p>
+      <w:pPr>
+        <w:pStyle w:val="a3"/>
+        <w:numPr>
+          <w:ilvl w:val="0"/>
+          <w:numId w:val="1"/>
+        </w:numPr>
+        <w:ind w:leftChars="0"/>
+        <w:rPr>
+          <w:rFonts w:ascii="Cambria Math" w:hAnsi="Cambria Math"/>
+        </w:rPr>
+      </w:pPr>
+      <m:oMath>
+        <m:r>
+          <w:rPr>
+            <w:rFonts w:ascii="Cambria Math" w:hAnsi="Cambria Math"/>
+          </w:rPr>
+          <m:t>f</m:t>
+        </m:r>
+        <m:d>
+          <m:dPr>
+            <m:ctrlPr>
+              <w:rPr>
+                <w:rFonts w:ascii="Cambria Math" w:hAnsi="Cambria Math"/>
+                <w:i/>
+              </w:rPr>
+            </m:ctrlPr>
+          </m:dPr>
+          <m:e>
+            <m:r>
+              <w:rPr>
+                <w:rFonts w:ascii="Cambria Math" w:hAnsi="Cambria Math"/>
+              </w:rPr>
+              <m:t>x</m:t>
+            </m:r>
+          </m:e>
+        </m:d>
+        <m:r>
+          <w:rPr>
+            <w:rFonts w:ascii="Cambria Math" w:hAnsi="Cambria Math"/>
+          </w:rPr>
+          <m:t>=</m:t>
+        </m:r>
+        <m:r>
+          <w:rPr>
+            <w:rFonts w:ascii="Cambria Math" w:hAnsi="Cambria Math"/>
+          </w:rPr>
+          <m:t xml:space="preserve"> </m:t>
+        </m:r>
+        <m:r>
+          <w:rPr>
+            <w:rFonts w:ascii="Cambria Math" w:hAnsi="Cambria Math"/>
+          </w:rPr>
+          <m:t>-</m:t>
+        </m:r>
+        <m:f>
+          <m:fPr>
+            <m:ctrlPr>
+              <w:rPr>
+                <w:rFonts w:ascii="Cambria Math" w:hAnsi="Cambria Math"/>
+                <w:i/>
+              </w:rPr>
+            </m:ctrlPr>
+          </m:fPr>
+          <m:num>
+            <m:r>
+              <w:rPr>
+                <w:rFonts w:ascii="Cambria Math" w:hAnsi="Cambria Math"/>
+              </w:rPr>
+              <m:t>1+</m:t>
+            </m:r>
+            <m:r>
+              <m:rPr>
+                <m:sty m:val="p"/>
+              </m:rPr>
+              <w:rPr>
+                <w:rFonts w:ascii="Cambria Math" w:hAnsi="Cambria Math"/>
+              </w:rPr>
+              <m:t>cos⁡</m:t>
+            </m:r>
+            <m:r>
+              <w:rPr>
+                <w:rFonts w:ascii="Cambria Math" w:hAnsi="Cambria Math"/>
+              </w:rPr>
+              <m:t>(12</m:t>
+            </m:r>
+            <m:rad>
+              <m:radPr>
+                <m:degHide m:val="1"/>
+                <m:ctrlPr>
+                  <w:rPr>
+                    <w:rFonts w:ascii="Cambria Math" w:hAnsi="Cambria Math"/>
+                    <w:i/>
+                  </w:rPr>
+                </m:ctrlPr>
+              </m:radPr>
+              <m:deg/>
+              <m:e>
+                <m:sSubSup>
+                  <m:sSubSupPr>
+                    <m:ctrlPr>
+                      <w:rPr>
+                        <w:rFonts w:ascii="Cambria Math" w:hAnsi="Cambria Math"/>
+                        <w:i/>
+                      </w:rPr>
+                    </m:ctrlPr>
+                  </m:sSubSupPr>
+                  <m:e>
+                    <m:r>
+                      <w:rPr>
+                        <w:rFonts w:ascii="Cambria Math" w:hAnsi="Cambria Math"/>
+                      </w:rPr>
+                      <m:t>x</m:t>
+                    </m:r>
+                  </m:e>
+                  <m:sub>
+                    <m:r>
+                      <w:rPr>
+                        <w:rFonts w:ascii="Cambria Math" w:hAnsi="Cambria Math"/>
+                      </w:rPr>
+                      <m:t>1</m:t>
+                    </m:r>
+                  </m:sub>
+                  <m:sup>
+                    <m:r>
+                      <w:rPr>
+                        <w:rFonts w:ascii="Cambria Math" w:hAnsi="Cambria Math"/>
+                      </w:rPr>
+                      <m:t>2</m:t>
+                    </m:r>
+                  </m:sup>
+                </m:sSubSup>
+                <m:r>
+                  <w:rPr>
+                    <w:rFonts w:ascii="Cambria Math" w:hAnsi="Cambria Math"/>
+                  </w:rPr>
+                  <m:t>+</m:t>
+                </m:r>
+                <m:sSubSup>
+                  <m:sSubSupPr>
+                    <m:ctrlPr>
+                      <w:rPr>
+                        <w:rFonts w:ascii="Cambria Math" w:hAnsi="Cambria Math"/>
+                        <w:i/>
+                      </w:rPr>
+                    </m:ctrlPr>
+                  </m:sSubSupPr>
+                  <m:e>
+                    <m:r>
+                      <w:rPr>
+                        <w:rFonts w:ascii="Cambria Math" w:hAnsi="Cambria Math"/>
+                      </w:rPr>
+                      <m:t>x</m:t>
+                    </m:r>
+                  </m:e>
+                  <m:sub>
+                    <m:r>
+                      <w:rPr>
+                        <w:rFonts w:ascii="Cambria Math" w:hAnsi="Cambria Math"/>
+                      </w:rPr>
+                      <m:t>2</m:t>
+                    </m:r>
+                  </m:sub>
+                  <m:sup>
+                    <m:r>
+                      <w:rPr>
+                        <w:rFonts w:ascii="Cambria Math" w:hAnsi="Cambria Math"/>
+                      </w:rPr>
+                      <m:t>2</m:t>
+                    </m:r>
+                  </m:sup>
+                </m:sSubSup>
+              </m:e>
+            </m:rad>
+            <m:r>
+              <w:rPr>
+                <w:rFonts w:ascii="Cambria Math" w:hAnsi="Cambria Math"/>
+              </w:rPr>
+              <m:t>)</m:t>
+            </m:r>
+          </m:num>
+          <m:den>
+            <m:r>
+              <w:rPr>
+                <w:rFonts w:ascii="Cambria Math" w:hAnsi="Cambria Math"/>
+              </w:rPr>
+              <m:t>0.5</m:t>
+            </m:r>
+            <m:d>
+              <m:dPr>
+                <m:ctrlPr>
+                  <w:rPr>
+                    <w:rFonts w:ascii="Cambria Math" w:hAnsi="Cambria Math"/>
+                    <w:i/>
+                  </w:rPr>
+                </m:ctrlPr>
+              </m:dPr>
+              <m:e>
+                <m:sSubSup>
+                  <m:sSubSupPr>
+                    <m:ctrlPr>
+                      <w:rPr>
+                        <w:rFonts w:ascii="Cambria Math" w:hAnsi="Cambria Math"/>
+                        <w:i/>
+                      </w:rPr>
+                    </m:ctrlPr>
+                  </m:sSubSupPr>
+                  <m:e>
+                    <m:r>
+                      <w:rPr>
+                        <w:rFonts w:ascii="Cambria Math" w:hAnsi="Cambria Math"/>
+                      </w:rPr>
+                      <m:t>x</m:t>
+                    </m:r>
+                  </m:e>
+                  <m:sub>
+                    <m:r>
+                      <w:rPr>
+                        <w:rFonts w:ascii="Cambria Math" w:hAnsi="Cambria Math"/>
+                      </w:rPr>
+                      <m:t>1</m:t>
+                    </m:r>
+                  </m:sub>
+                  <m:sup>
+                    <m:r>
+                      <w:rPr>
+                        <w:rFonts w:ascii="Cambria Math" w:hAnsi="Cambria Math"/>
+                      </w:rPr>
+                      <m:t>2</m:t>
+                    </m:r>
+                  </m:sup>
+                </m:sSubSup>
+                <m:r>
+                  <w:rPr>
+                    <w:rFonts w:ascii="Cambria Math" w:hAnsi="Cambria Math"/>
+                  </w:rPr>
+                  <m:t>+</m:t>
+                </m:r>
+                <m:sSubSup>
+                  <m:sSubSupPr>
+                    <m:ctrlPr>
+                      <w:rPr>
+                        <w:rFonts w:ascii="Cambria Math" w:hAnsi="Cambria Math"/>
+                        <w:i/>
+                      </w:rPr>
+                    </m:ctrlPr>
+                  </m:sSubSupPr>
+                  <m:e>
+                    <m:r>
+                      <w:rPr>
+                        <w:rFonts w:ascii="Cambria Math" w:hAnsi="Cambria Math"/>
+                      </w:rPr>
+                      <m:t>x</m:t>
+                    </m:r>
+                  </m:e>
+                  <m:sub>
+                    <m:r>
+                      <w:rPr>
+                        <w:rFonts w:ascii="Cambria Math" w:hAnsi="Cambria Math"/>
+                      </w:rPr>
+                      <m:t>2</m:t>
+                    </m:r>
+                  </m:sub>
+                  <m:sup>
+                    <m:r>
+                      <w:rPr>
+                        <w:rFonts w:ascii="Cambria Math" w:hAnsi="Cambria Math"/>
+                      </w:rPr>
+                      <m:t>2</m:t>
+                    </m:r>
+                  </m:sup>
+                </m:sSubSup>
+              </m:e>
+            </m:d>
+            <m:r>
+              <w:rPr>
+                <w:rFonts w:ascii="Cambria Math" w:hAnsi="Cambria Math"/>
+              </w:rPr>
+              <m:t>+2</m:t>
+            </m:r>
+          </m:den>
+        </m:f>
+      </m:oMath>
+    </w:p>
+    <w:p>
+      <w:pPr>
+        <w:pStyle w:val="a3"/>
+        <w:ind w:leftChars="0"/>
+        <w:rPr>
+          <w:rFonts w:ascii="Cambria Math" w:hAnsi="Cambria Math"/>
+        </w:rPr>
+      </w:pPr>
+      <w:r>
+        <w:rPr>
+          <w:rFonts w:ascii="Cambria Math" w:hAnsi="Cambria Math"/>
+        </w:rPr>
+        <w:t xml:space="preserve">Condition: </w:t>
+      </w:r>
+      <m:oMath>
+        <m:sSub>
+          <m:sSubPr>
+            <m:ctrlPr>
+              <w:rPr>
+                <w:rFonts w:ascii="Cambria Math" w:hAnsi="Cambria Math"/>
+                <w:i/>
+              </w:rPr>
+            </m:ctrlPr>
+          </m:sSubPr>
+          <m:e>
+            <m:r>
+              <w:rPr>
+                <w:rFonts w:ascii="Cambria Math" w:hAnsi="Cambria Math"/>
+              </w:rPr>
+              <m:t>x</m:t>
+            </m:r>
+          </m:e>
+          <m:sub>
+            <m:r>
+              <w:rPr>
+                <w:rFonts w:ascii="Cambria Math" w:hAnsi="Cambria Math"/>
+              </w:rPr>
+              <m:t>i</m:t>
+            </m:r>
+          </m:sub>
+        </m:sSub>
+        <m:r>
+          <w:rPr>
+            <w:rFonts w:ascii="Cambria Math" w:hAnsi="Cambria Math"/>
+          </w:rPr>
+          <m:t>ϵ</m:t>
+        </m:r>
+        <m:d>
+          <m:dPr>
+            <m:begChr m:val="["/>
+            <m:endChr m:val="]"/>
+            <m:ctrlPr>
+              <w:rPr>
+                <w:rFonts w:ascii="Cambria Math" w:hAnsi="Cambria Math"/>
+                <w:i/>
+              </w:rPr>
+            </m:ctrlPr>
+          </m:dPr>
+          <m:e>
+            <m:r>
+              <w:rPr>
+                <w:rFonts w:ascii="Cambria Math" w:hAnsi="Cambria Math"/>
+              </w:rPr>
+              <m:t>-</m:t>
+            </m:r>
+            <m:r>
+              <w:rPr>
+                <w:rFonts w:ascii="Cambria Math" w:hAnsi="Cambria Math"/>
+              </w:rPr>
+              <m:t>5.1</m:t>
+            </m:r>
+            <m:r>
+              <w:rPr>
+                <w:rFonts w:ascii="Cambria Math" w:hAnsi="Cambria Math"/>
+              </w:rPr>
+              <m:t>2,</m:t>
+            </m:r>
+            <m:r>
+              <w:rPr>
+                <w:rFonts w:ascii="Cambria Math" w:hAnsi="Cambria Math"/>
+              </w:rPr>
+              <m:t>5.1</m:t>
+            </m:r>
+            <m:r>
+              <w:rPr>
+                <w:rFonts w:ascii="Cambria Math" w:hAnsi="Cambria Math"/>
+              </w:rPr>
+              <m:t>2</m:t>
+            </m:r>
+          </m:e>
+        </m:d>
+        <m:r>
+          <w:rPr>
+            <w:rFonts w:ascii="Cambria Math" w:hAnsi="Cambria Math"/>
+          </w:rPr>
+          <m:t>, ∀i=1,2</m:t>
+        </m:r>
+      </m:oMath>
+    </w:p>
+    <w:p>
+      <w:pPr>
+        <w:pStyle w:val="a3"/>
+        <w:numPr>
+          <w:ilvl w:val="0"/>
+          <w:numId w:val="8"/>
+        </w:numPr>
+        <w:ind w:leftChars="0"/>
+        <w:rPr>
+          <w:rFonts w:ascii="Cambria Math" w:hAnsi="Cambria Math"/>
+        </w:rPr>
+      </w:pPr>
+      <w:r>
+        <w:rPr>
+          <w:rFonts w:ascii="Cambria Math" w:hAnsi="Cambria Math" w:hint="eastAsia"/>
+        </w:rPr>
+        <w:t>劃出方程式之</w:t>
+      </w:r>
+      <w:r>
+        <w:rPr>
+          <w:rFonts w:ascii="Cambria Math" w:hAnsi="Cambria Math" w:hint="eastAsia"/>
+        </w:rPr>
+        <w:t>3D</w:t>
+      </w:r>
+      <w:r>
+        <w:rPr>
+          <w:rFonts w:ascii="Cambria Math" w:hAnsi="Cambria Math" w:hint="eastAsia"/>
+        </w:rPr>
+        <w:t>圖形</w:t>
+      </w:r>
+    </w:p>
+    <w:p>
+      <w:pPr>
+        <w:pStyle w:val="a3"/>
+        <w:ind w:leftChars="0" w:left="960"/>
+        <w:rPr>
+          <w:rFonts w:ascii="Cambria Math" w:hAnsi="Cambria Math" w:hint="eastAsia"/>
+        </w:rPr>
+      </w:pPr>
+      <w:r>
+        <w:rPr>
+          <w:rFonts w:ascii="Cambria Math" w:hAnsi="Cambria Math" w:hint="eastAsia"/>
+          <w:noProof/>
+        </w:rPr>
+        <w:drawing>
+          <wp:inline distT="0" distB="0" distL="0" distR="0" wp14:anchorId="780A66A1" wp14:editId="1169960A">
+            <wp:extent cx="3657600" cy="2705109"/>
+            <wp:effectExtent l="0" t="0" r="0" b="0"/>
+            <wp:docPr id="9" name="圖片 9"/>
+            <wp:cNvGraphicFramePr>
+              <a:graphicFrameLocks xmlns:a="http://schemas.openxmlformats.org/drawingml/2006/main" noChangeAspect="1"/>
+            </wp:cNvGraphicFramePr>
+            <a:graphic xmlns:a="http://schemas.openxmlformats.org/drawingml/2006/main">
+              <a:graphicData uri="http://schemas.openxmlformats.org/drawingml/2006/picture">
+                <pic:pic xmlns:pic="http://schemas.openxmlformats.org/drawingml/2006/picture">
+                  <pic:nvPicPr>
+                    <pic:cNvPr id="9" name="圖片 9"/>
+                    <pic:cNvPicPr/>
+                  </pic:nvPicPr>
+                  <pic:blipFill>
+                    <a:blip r:embed="rId16">
+                      <a:extLst>
+                        <a:ext uri="{28A0092B-C50C-407E-A947-70E740481C1C}">
+                          <a14:useLocalDpi xmlns:a14="http://schemas.microsoft.com/office/drawing/2010/main" val="0"/>
+                        </a:ext>
+                      </a:extLst>
+                    </a:blip>
+                    <a:stretch>
+                      <a:fillRect/>
+                    </a:stretch>
+                  </pic:blipFill>
+                  <pic:spPr>
+                    <a:xfrm>
+                      <a:off x="0" y="0"/>
+                      <a:ext cx="3669144" cy="2713647"/>
+                    </a:xfrm>
+                    <a:prstGeom prst="rect">
+                      <a:avLst/>
+                    </a:prstGeom>
+                  </pic:spPr>
+                </pic:pic>
+              </a:graphicData>
+            </a:graphic>
+          </wp:inline>
+        </w:drawing>
+      </w:r>
     </w:p>
     <w:sectPr>
       <w:pgSz w:w="11906" w:h="16838"/>
@@ -1374,6 +4686,436 @@
 <file path=word/numbering.xml><?xml version="1.0" encoding="utf-8"?>
 <w:numbering xmlns:wpc="http://schemas.microsoft.com/office/word/2010/wordprocessingCanvas" xmlns:cx="http://schemas.microsoft.com/office/drawing/2014/chartex" xmlns:cx1="http://schemas.microsoft.com/office/drawing/2015/9/8/chartex" xmlns:cx2="http://schemas.microsoft.com/office/drawing/2015/10/21/chartex" xmlns:cx3="http://schemas.microsoft.com/office/drawing/2016/5/9/chartex" xmlns:cx4="http://schemas.microsoft.com/office/drawing/2016/5/10/chartex" xmlns:cx5="http://schemas.microsoft.com/office/drawing/2016/5/11/chartex" xmlns:cx6="http://schemas.microsoft.com/office/drawing/2016/5/12/chartex" xmlns:cx7="http://schemas.microsoft.com/office/drawing/2016/5/13/chartex" xmlns:cx8="http://schemas.microsoft.com/office/drawing/2016/5/14/chartex" xmlns:mc="http://schemas.openxmlformats.org/markup-compatibility/2006" xmlns:aink="http://schemas.microsoft.com/office/drawing/2016/ink" xmlns:am3d="http://schemas.microsoft.com/office/drawing/2017/model3d" xmlns:o="urn:schemas-microsoft-com:office:office" xmlns:oel="http://schemas.microsoft.com/office/2019/extlst" xmlns:r="http://schemas.openxmlformats.org/officeDocument/2006/relationships" xmlns:m="http://schemas.openxmlformats.org/officeDocument/2006/math" xmlns:v="urn:schemas-microsoft-com:vml" xmlns:wp14="http://schemas.microsoft.com/office/word/2010/wordprocessingDrawing" xmlns:wp="http://schemas.openxmlformats.org/drawingml/2006/wordprocessingDrawing" xmlns:w10="urn:schemas-microsoft-com:office:word" xmlns:w="http://schemas.openxmlformats.org/wordprocessingml/2006/main" xmlns:w14="http://schemas.microsoft.com/office/word/2010/wordml" xmlns:w15="http://schemas.microsoft.com/office/word/2012/wordml" xmlns:w16cex="http://schemas.microsoft.com/office/word/2018/wordml/cex" xmlns:w16cid="http://schemas.microsoft.com/office/word/2016/wordml/cid" xmlns:w16="http://schemas.microsoft.com/office/word/2018/wordml" xmlns:w16sdtdh="http://schemas.microsoft.com/office/word/2020/wordml/sdtdatahash" xmlns:w16se="http://schemas.microsoft.com/office/word/2015/wordml/symex" xmlns:wpg="http://schemas.microsoft.com/office/word/2010/wordprocessingGroup" xmlns:wpi="http://schemas.microsoft.com/office/word/2010/wordprocessingInk" xmlns:wne="http://schemas.microsoft.com/office/word/2006/wordml" xmlns:wps="http://schemas.microsoft.com/office/word/2010/wordprocessingShape" mc:Ignorable="w14 w15 w16se w16cid w16 w16cex w16sdtdh wp14">
   <w:abstractNum w:abstractNumId="0" w15:restartNumberingAfterBreak="0">
+    <w:nsid w:val="10221A56"/>
+    <w:multiLevelType w:val="hybridMultilevel"/>
+    <w:tmpl w:val="F454F874"/>
+    <w:lvl w:ilvl="0" w:tplc="FFFFFFFF">
+      <w:start w:val="1"/>
+      <w:numFmt w:val="decimal"/>
+      <w:lvlText w:val="%1."/>
+      <w:lvlJc w:val="left"/>
+      <w:pPr>
+        <w:ind w:left="960" w:hanging="480"/>
+      </w:pPr>
+    </w:lvl>
+    <w:lvl w:ilvl="1" w:tplc="FFFFFFFF">
+      <w:start w:val="1"/>
+      <w:numFmt w:val="lowerRoman"/>
+      <w:lvlText w:val="%2."/>
+      <w:lvlJc w:val="right"/>
+      <w:pPr>
+        <w:ind w:left="1440" w:hanging="480"/>
+      </w:pPr>
+    </w:lvl>
+    <w:lvl w:ilvl="2" w:tplc="FFFFFFFF" w:tentative="1">
+      <w:start w:val="1"/>
+      <w:numFmt w:val="lowerRoman"/>
+      <w:lvlText w:val="%3."/>
+      <w:lvlJc w:val="right"/>
+      <w:pPr>
+        <w:ind w:left="1920" w:hanging="480"/>
+      </w:pPr>
+    </w:lvl>
+    <w:lvl w:ilvl="3" w:tplc="FFFFFFFF" w:tentative="1">
+      <w:start w:val="1"/>
+      <w:numFmt w:val="decimal"/>
+      <w:lvlText w:val="%4."/>
+      <w:lvlJc w:val="left"/>
+      <w:pPr>
+        <w:ind w:left="2400" w:hanging="480"/>
+      </w:pPr>
+    </w:lvl>
+    <w:lvl w:ilvl="4" w:tplc="FFFFFFFF" w:tentative="1">
+      <w:start w:val="1"/>
+      <w:numFmt w:val="ideographTraditional"/>
+      <w:lvlText w:val="%5、"/>
+      <w:lvlJc w:val="left"/>
+      <w:pPr>
+        <w:ind w:left="2880" w:hanging="480"/>
+      </w:pPr>
+    </w:lvl>
+    <w:lvl w:ilvl="5" w:tplc="FFFFFFFF" w:tentative="1">
+      <w:start w:val="1"/>
+      <w:numFmt w:val="lowerRoman"/>
+      <w:lvlText w:val="%6."/>
+      <w:lvlJc w:val="right"/>
+      <w:pPr>
+        <w:ind w:left="3360" w:hanging="480"/>
+      </w:pPr>
+    </w:lvl>
+    <w:lvl w:ilvl="6" w:tplc="FFFFFFFF" w:tentative="1">
+      <w:start w:val="1"/>
+      <w:numFmt w:val="decimal"/>
+      <w:lvlText w:val="%7."/>
+      <w:lvlJc w:val="left"/>
+      <w:pPr>
+        <w:ind w:left="3840" w:hanging="480"/>
+      </w:pPr>
+    </w:lvl>
+    <w:lvl w:ilvl="7" w:tplc="FFFFFFFF" w:tentative="1">
+      <w:start w:val="1"/>
+      <w:numFmt w:val="ideographTraditional"/>
+      <w:lvlText w:val="%8、"/>
+      <w:lvlJc w:val="left"/>
+      <w:pPr>
+        <w:ind w:left="4320" w:hanging="480"/>
+      </w:pPr>
+    </w:lvl>
+    <w:lvl w:ilvl="8" w:tplc="FFFFFFFF" w:tentative="1">
+      <w:start w:val="1"/>
+      <w:numFmt w:val="lowerRoman"/>
+      <w:lvlText w:val="%9."/>
+      <w:lvlJc w:val="right"/>
+      <w:pPr>
+        <w:ind w:left="4800" w:hanging="480"/>
+      </w:pPr>
+    </w:lvl>
+  </w:abstractNum>
+  <w:abstractNum w:abstractNumId="1" w15:restartNumberingAfterBreak="0">
+    <w:nsid w:val="2696095E"/>
+    <w:multiLevelType w:val="hybridMultilevel"/>
+    <w:tmpl w:val="F454F874"/>
+    <w:lvl w:ilvl="0" w:tplc="FFFFFFFF">
+      <w:start w:val="1"/>
+      <w:numFmt w:val="decimal"/>
+      <w:lvlText w:val="%1."/>
+      <w:lvlJc w:val="left"/>
+      <w:pPr>
+        <w:ind w:left="960" w:hanging="480"/>
+      </w:pPr>
+    </w:lvl>
+    <w:lvl w:ilvl="1" w:tplc="FFFFFFFF">
+      <w:start w:val="1"/>
+      <w:numFmt w:val="lowerRoman"/>
+      <w:lvlText w:val="%2."/>
+      <w:lvlJc w:val="right"/>
+      <w:pPr>
+        <w:ind w:left="1440" w:hanging="480"/>
+      </w:pPr>
+    </w:lvl>
+    <w:lvl w:ilvl="2" w:tplc="FFFFFFFF" w:tentative="1">
+      <w:start w:val="1"/>
+      <w:numFmt w:val="lowerRoman"/>
+      <w:lvlText w:val="%3."/>
+      <w:lvlJc w:val="right"/>
+      <w:pPr>
+        <w:ind w:left="1920" w:hanging="480"/>
+      </w:pPr>
+    </w:lvl>
+    <w:lvl w:ilvl="3" w:tplc="FFFFFFFF" w:tentative="1">
+      <w:start w:val="1"/>
+      <w:numFmt w:val="decimal"/>
+      <w:lvlText w:val="%4."/>
+      <w:lvlJc w:val="left"/>
+      <w:pPr>
+        <w:ind w:left="2400" w:hanging="480"/>
+      </w:pPr>
+    </w:lvl>
+    <w:lvl w:ilvl="4" w:tplc="FFFFFFFF" w:tentative="1">
+      <w:start w:val="1"/>
+      <w:numFmt w:val="ideographTraditional"/>
+      <w:lvlText w:val="%5、"/>
+      <w:lvlJc w:val="left"/>
+      <w:pPr>
+        <w:ind w:left="2880" w:hanging="480"/>
+      </w:pPr>
+    </w:lvl>
+    <w:lvl w:ilvl="5" w:tplc="FFFFFFFF" w:tentative="1">
+      <w:start w:val="1"/>
+      <w:numFmt w:val="lowerRoman"/>
+      <w:lvlText w:val="%6."/>
+      <w:lvlJc w:val="right"/>
+      <w:pPr>
+        <w:ind w:left="3360" w:hanging="480"/>
+      </w:pPr>
+    </w:lvl>
+    <w:lvl w:ilvl="6" w:tplc="FFFFFFFF" w:tentative="1">
+      <w:start w:val="1"/>
+      <w:numFmt w:val="decimal"/>
+      <w:lvlText w:val="%7."/>
+      <w:lvlJc w:val="left"/>
+      <w:pPr>
+        <w:ind w:left="3840" w:hanging="480"/>
+      </w:pPr>
+    </w:lvl>
+    <w:lvl w:ilvl="7" w:tplc="FFFFFFFF" w:tentative="1">
+      <w:start w:val="1"/>
+      <w:numFmt w:val="ideographTraditional"/>
+      <w:lvlText w:val="%8、"/>
+      <w:lvlJc w:val="left"/>
+      <w:pPr>
+        <w:ind w:left="4320" w:hanging="480"/>
+      </w:pPr>
+    </w:lvl>
+    <w:lvl w:ilvl="8" w:tplc="FFFFFFFF" w:tentative="1">
+      <w:start w:val="1"/>
+      <w:numFmt w:val="lowerRoman"/>
+      <w:lvlText w:val="%9."/>
+      <w:lvlJc w:val="right"/>
+      <w:pPr>
+        <w:ind w:left="4800" w:hanging="480"/>
+      </w:pPr>
+    </w:lvl>
+  </w:abstractNum>
+  <w:abstractNum w:abstractNumId="2" w15:restartNumberingAfterBreak="0">
+    <w:nsid w:val="38234E5E"/>
+    <w:multiLevelType w:val="hybridMultilevel"/>
+    <w:tmpl w:val="37E4944C"/>
+    <w:lvl w:ilvl="0" w:tplc="FFFFFFFF">
+      <w:start w:val="1"/>
+      <w:numFmt w:val="decimal"/>
+      <w:lvlText w:val="%1."/>
+      <w:lvlJc w:val="left"/>
+      <w:pPr>
+        <w:ind w:left="960" w:hanging="480"/>
+      </w:pPr>
+    </w:lvl>
+    <w:lvl w:ilvl="1" w:tplc="FFFFFFFF">
+      <w:start w:val="1"/>
+      <w:numFmt w:val="lowerRoman"/>
+      <w:lvlText w:val="%2."/>
+      <w:lvlJc w:val="right"/>
+      <w:pPr>
+        <w:ind w:left="1440" w:hanging="480"/>
+      </w:pPr>
+    </w:lvl>
+    <w:lvl w:ilvl="2" w:tplc="FFFFFFFF" w:tentative="1">
+      <w:start w:val="1"/>
+      <w:numFmt w:val="lowerRoman"/>
+      <w:lvlText w:val="%3."/>
+      <w:lvlJc w:val="right"/>
+      <w:pPr>
+        <w:ind w:left="1920" w:hanging="480"/>
+      </w:pPr>
+    </w:lvl>
+    <w:lvl w:ilvl="3" w:tplc="FFFFFFFF" w:tentative="1">
+      <w:start w:val="1"/>
+      <w:numFmt w:val="decimal"/>
+      <w:lvlText w:val="%4."/>
+      <w:lvlJc w:val="left"/>
+      <w:pPr>
+        <w:ind w:left="2400" w:hanging="480"/>
+      </w:pPr>
+    </w:lvl>
+    <w:lvl w:ilvl="4" w:tplc="FFFFFFFF" w:tentative="1">
+      <w:start w:val="1"/>
+      <w:numFmt w:val="ideographTraditional"/>
+      <w:lvlText w:val="%5、"/>
+      <w:lvlJc w:val="left"/>
+      <w:pPr>
+        <w:ind w:left="2880" w:hanging="480"/>
+      </w:pPr>
+    </w:lvl>
+    <w:lvl w:ilvl="5" w:tplc="FFFFFFFF" w:tentative="1">
+      <w:start w:val="1"/>
+      <w:numFmt w:val="lowerRoman"/>
+      <w:lvlText w:val="%6."/>
+      <w:lvlJc w:val="right"/>
+      <w:pPr>
+        <w:ind w:left="3360" w:hanging="480"/>
+      </w:pPr>
+    </w:lvl>
+    <w:lvl w:ilvl="6" w:tplc="FFFFFFFF" w:tentative="1">
+      <w:start w:val="1"/>
+      <w:numFmt w:val="decimal"/>
+      <w:lvlText w:val="%7."/>
+      <w:lvlJc w:val="left"/>
+      <w:pPr>
+        <w:ind w:left="3840" w:hanging="480"/>
+      </w:pPr>
+    </w:lvl>
+    <w:lvl w:ilvl="7" w:tplc="FFFFFFFF" w:tentative="1">
+      <w:start w:val="1"/>
+      <w:numFmt w:val="ideographTraditional"/>
+      <w:lvlText w:val="%8、"/>
+      <w:lvlJc w:val="left"/>
+      <w:pPr>
+        <w:ind w:left="4320" w:hanging="480"/>
+      </w:pPr>
+    </w:lvl>
+    <w:lvl w:ilvl="8" w:tplc="FFFFFFFF" w:tentative="1">
+      <w:start w:val="1"/>
+      <w:numFmt w:val="lowerRoman"/>
+      <w:lvlText w:val="%9."/>
+      <w:lvlJc w:val="right"/>
+      <w:pPr>
+        <w:ind w:left="4800" w:hanging="480"/>
+      </w:pPr>
+    </w:lvl>
+  </w:abstractNum>
+  <w:abstractNum w:abstractNumId="3" w15:restartNumberingAfterBreak="0">
+    <w:nsid w:val="458E145C"/>
+    <w:multiLevelType w:val="hybridMultilevel"/>
+    <w:tmpl w:val="F454F874"/>
+    <w:lvl w:ilvl="0" w:tplc="FFFFFFFF">
+      <w:start w:val="1"/>
+      <w:numFmt w:val="decimal"/>
+      <w:lvlText w:val="%1."/>
+      <w:lvlJc w:val="left"/>
+      <w:pPr>
+        <w:ind w:left="960" w:hanging="480"/>
+      </w:pPr>
+    </w:lvl>
+    <w:lvl w:ilvl="1" w:tplc="FFFFFFFF">
+      <w:start w:val="1"/>
+      <w:numFmt w:val="lowerRoman"/>
+      <w:lvlText w:val="%2."/>
+      <w:lvlJc w:val="right"/>
+      <w:pPr>
+        <w:ind w:left="1440" w:hanging="480"/>
+      </w:pPr>
+    </w:lvl>
+    <w:lvl w:ilvl="2" w:tplc="FFFFFFFF" w:tentative="1">
+      <w:start w:val="1"/>
+      <w:numFmt w:val="lowerRoman"/>
+      <w:lvlText w:val="%3."/>
+      <w:lvlJc w:val="right"/>
+      <w:pPr>
+        <w:ind w:left="1920" w:hanging="480"/>
+      </w:pPr>
+    </w:lvl>
+    <w:lvl w:ilvl="3" w:tplc="FFFFFFFF" w:tentative="1">
+      <w:start w:val="1"/>
+      <w:numFmt w:val="decimal"/>
+      <w:lvlText w:val="%4."/>
+      <w:lvlJc w:val="left"/>
+      <w:pPr>
+        <w:ind w:left="2400" w:hanging="480"/>
+      </w:pPr>
+    </w:lvl>
+    <w:lvl w:ilvl="4" w:tplc="FFFFFFFF" w:tentative="1">
+      <w:start w:val="1"/>
+      <w:numFmt w:val="ideographTraditional"/>
+      <w:lvlText w:val="%5、"/>
+      <w:lvlJc w:val="left"/>
+      <w:pPr>
+        <w:ind w:left="2880" w:hanging="480"/>
+      </w:pPr>
+    </w:lvl>
+    <w:lvl w:ilvl="5" w:tplc="FFFFFFFF" w:tentative="1">
+      <w:start w:val="1"/>
+      <w:numFmt w:val="lowerRoman"/>
+      <w:lvlText w:val="%6."/>
+      <w:lvlJc w:val="right"/>
+      <w:pPr>
+        <w:ind w:left="3360" w:hanging="480"/>
+      </w:pPr>
+    </w:lvl>
+    <w:lvl w:ilvl="6" w:tplc="FFFFFFFF" w:tentative="1">
+      <w:start w:val="1"/>
+      <w:numFmt w:val="decimal"/>
+      <w:lvlText w:val="%7."/>
+      <w:lvlJc w:val="left"/>
+      <w:pPr>
+        <w:ind w:left="3840" w:hanging="480"/>
+      </w:pPr>
+    </w:lvl>
+    <w:lvl w:ilvl="7" w:tplc="FFFFFFFF" w:tentative="1">
+      <w:start w:val="1"/>
+      <w:numFmt w:val="ideographTraditional"/>
+      <w:lvlText w:val="%8、"/>
+      <w:lvlJc w:val="left"/>
+      <w:pPr>
+        <w:ind w:left="4320" w:hanging="480"/>
+      </w:pPr>
+    </w:lvl>
+    <w:lvl w:ilvl="8" w:tplc="FFFFFFFF" w:tentative="1">
+      <w:start w:val="1"/>
+      <w:numFmt w:val="lowerRoman"/>
+      <w:lvlText w:val="%9."/>
+      <w:lvlJc w:val="right"/>
+      <w:pPr>
+        <w:ind w:left="4800" w:hanging="480"/>
+      </w:pPr>
+    </w:lvl>
+  </w:abstractNum>
+  <w:abstractNum w:abstractNumId="4" w15:restartNumberingAfterBreak="0">
+    <w:nsid w:val="463C3A07"/>
+    <w:multiLevelType w:val="hybridMultilevel"/>
+    <w:tmpl w:val="F454F874"/>
+    <w:lvl w:ilvl="0" w:tplc="FFFFFFFF">
+      <w:start w:val="1"/>
+      <w:numFmt w:val="decimal"/>
+      <w:lvlText w:val="%1."/>
+      <w:lvlJc w:val="left"/>
+      <w:pPr>
+        <w:ind w:left="960" w:hanging="480"/>
+      </w:pPr>
+    </w:lvl>
+    <w:lvl w:ilvl="1" w:tplc="FFFFFFFF">
+      <w:start w:val="1"/>
+      <w:numFmt w:val="lowerRoman"/>
+      <w:lvlText w:val="%2."/>
+      <w:lvlJc w:val="right"/>
+      <w:pPr>
+        <w:ind w:left="1440" w:hanging="480"/>
+      </w:pPr>
+    </w:lvl>
+    <w:lvl w:ilvl="2" w:tplc="FFFFFFFF" w:tentative="1">
+      <w:start w:val="1"/>
+      <w:numFmt w:val="lowerRoman"/>
+      <w:lvlText w:val="%3."/>
+      <w:lvlJc w:val="right"/>
+      <w:pPr>
+        <w:ind w:left="1920" w:hanging="480"/>
+      </w:pPr>
+    </w:lvl>
+    <w:lvl w:ilvl="3" w:tplc="FFFFFFFF" w:tentative="1">
+      <w:start w:val="1"/>
+      <w:numFmt w:val="decimal"/>
+      <w:lvlText w:val="%4."/>
+      <w:lvlJc w:val="left"/>
+      <w:pPr>
+        <w:ind w:left="2400" w:hanging="480"/>
+      </w:pPr>
+    </w:lvl>
+    <w:lvl w:ilvl="4" w:tplc="FFFFFFFF" w:tentative="1">
+      <w:start w:val="1"/>
+      <w:numFmt w:val="ideographTraditional"/>
+      <w:lvlText w:val="%5、"/>
+      <w:lvlJc w:val="left"/>
+      <w:pPr>
+        <w:ind w:left="2880" w:hanging="480"/>
+      </w:pPr>
+    </w:lvl>
+    <w:lvl w:ilvl="5" w:tplc="FFFFFFFF" w:tentative="1">
+      <w:start w:val="1"/>
+      <w:numFmt w:val="lowerRoman"/>
+      <w:lvlText w:val="%6."/>
+      <w:lvlJc w:val="right"/>
+      <w:pPr>
+        <w:ind w:left="3360" w:hanging="480"/>
+      </w:pPr>
+    </w:lvl>
+    <w:lvl w:ilvl="6" w:tplc="FFFFFFFF" w:tentative="1">
+      <w:start w:val="1"/>
+      <w:numFmt w:val="decimal"/>
+      <w:lvlText w:val="%7."/>
+      <w:lvlJc w:val="left"/>
+      <w:pPr>
+        <w:ind w:left="3840" w:hanging="480"/>
+      </w:pPr>
+    </w:lvl>
+    <w:lvl w:ilvl="7" w:tplc="FFFFFFFF" w:tentative="1">
+      <w:start w:val="1"/>
+      <w:numFmt w:val="ideographTraditional"/>
+      <w:lvlText w:val="%8、"/>
+      <w:lvlJc w:val="left"/>
+      <w:pPr>
+        <w:ind w:left="4320" w:hanging="480"/>
+      </w:pPr>
+    </w:lvl>
+    <w:lvl w:ilvl="8" w:tplc="FFFFFFFF" w:tentative="1">
+      <w:start w:val="1"/>
+      <w:numFmt w:val="lowerRoman"/>
+      <w:lvlText w:val="%9."/>
+      <w:lvlJc w:val="right"/>
+      <w:pPr>
+        <w:ind w:left="4800" w:hanging="480"/>
+      </w:pPr>
+    </w:lvl>
+  </w:abstractNum>
+  <w:abstractNum w:abstractNumId="5" w15:restartNumberingAfterBreak="0">
     <w:nsid w:val="480812AC"/>
     <w:multiLevelType w:val="hybridMultilevel"/>
     <w:tmpl w:val="B9129254"/>
@@ -1459,10 +5201,96 @@
       </w:pPr>
     </w:lvl>
   </w:abstractNum>
-  <w:abstractNum w:abstractNumId="1" w15:restartNumberingAfterBreak="0">
+  <w:abstractNum w:abstractNumId="6" w15:restartNumberingAfterBreak="0">
+    <w:nsid w:val="65F36B59"/>
+    <w:multiLevelType w:val="hybridMultilevel"/>
+    <w:tmpl w:val="37E4944C"/>
+    <w:lvl w:ilvl="0" w:tplc="FFFFFFFF">
+      <w:start w:val="1"/>
+      <w:numFmt w:val="decimal"/>
+      <w:lvlText w:val="%1."/>
+      <w:lvlJc w:val="left"/>
+      <w:pPr>
+        <w:ind w:left="960" w:hanging="480"/>
+      </w:pPr>
+    </w:lvl>
+    <w:lvl w:ilvl="1" w:tplc="FFFFFFFF">
+      <w:start w:val="1"/>
+      <w:numFmt w:val="lowerRoman"/>
+      <w:lvlText w:val="%2."/>
+      <w:lvlJc w:val="right"/>
+      <w:pPr>
+        <w:ind w:left="1440" w:hanging="480"/>
+      </w:pPr>
+    </w:lvl>
+    <w:lvl w:ilvl="2" w:tplc="FFFFFFFF" w:tentative="1">
+      <w:start w:val="1"/>
+      <w:numFmt w:val="lowerRoman"/>
+      <w:lvlText w:val="%3."/>
+      <w:lvlJc w:val="right"/>
+      <w:pPr>
+        <w:ind w:left="1920" w:hanging="480"/>
+      </w:pPr>
+    </w:lvl>
+    <w:lvl w:ilvl="3" w:tplc="FFFFFFFF" w:tentative="1">
+      <w:start w:val="1"/>
+      <w:numFmt w:val="decimal"/>
+      <w:lvlText w:val="%4."/>
+      <w:lvlJc w:val="left"/>
+      <w:pPr>
+        <w:ind w:left="2400" w:hanging="480"/>
+      </w:pPr>
+    </w:lvl>
+    <w:lvl w:ilvl="4" w:tplc="FFFFFFFF" w:tentative="1">
+      <w:start w:val="1"/>
+      <w:numFmt w:val="ideographTraditional"/>
+      <w:lvlText w:val="%5、"/>
+      <w:lvlJc w:val="left"/>
+      <w:pPr>
+        <w:ind w:left="2880" w:hanging="480"/>
+      </w:pPr>
+    </w:lvl>
+    <w:lvl w:ilvl="5" w:tplc="FFFFFFFF" w:tentative="1">
+      <w:start w:val="1"/>
+      <w:numFmt w:val="lowerRoman"/>
+      <w:lvlText w:val="%6."/>
+      <w:lvlJc w:val="right"/>
+      <w:pPr>
+        <w:ind w:left="3360" w:hanging="480"/>
+      </w:pPr>
+    </w:lvl>
+    <w:lvl w:ilvl="6" w:tplc="FFFFFFFF" w:tentative="1">
+      <w:start w:val="1"/>
+      <w:numFmt w:val="decimal"/>
+      <w:lvlText w:val="%7."/>
+      <w:lvlJc w:val="left"/>
+      <w:pPr>
+        <w:ind w:left="3840" w:hanging="480"/>
+      </w:pPr>
+    </w:lvl>
+    <w:lvl w:ilvl="7" w:tplc="FFFFFFFF" w:tentative="1">
+      <w:start w:val="1"/>
+      <w:numFmt w:val="ideographTraditional"/>
+      <w:lvlText w:val="%8、"/>
+      <w:lvlJc w:val="left"/>
+      <w:pPr>
+        <w:ind w:left="4320" w:hanging="480"/>
+      </w:pPr>
+    </w:lvl>
+    <w:lvl w:ilvl="8" w:tplc="FFFFFFFF" w:tentative="1">
+      <w:start w:val="1"/>
+      <w:numFmt w:val="lowerRoman"/>
+      <w:lvlText w:val="%9."/>
+      <w:lvlJc w:val="right"/>
+      <w:pPr>
+        <w:ind w:left="4800" w:hanging="480"/>
+      </w:pPr>
+    </w:lvl>
+  </w:abstractNum>
+  <w:abstractNum w:abstractNumId="7" w15:restartNumberingAfterBreak="0">
     <w:nsid w:val="7F23448A"/>
     <w:multiLevelType w:val="hybridMultilevel"/>
-    <w:tmpl w:val="13B451D6"/>
+    <w:tmpl w:val="FC5CE270"/>
     <w:lvl w:ilvl="0" w:tplc="04090011">
       <w:start w:val="1"/>
       <w:numFmt w:val="upperLetter"/>
@@ -1472,7 +5300,7 @@
         <w:ind w:left="480" w:hanging="480"/>
       </w:pPr>
     </w:lvl>
-    <w:lvl w:ilvl="1" w:tplc="04090019" w:tentative="1">
+    <w:lvl w:ilvl="1" w:tplc="04090019">
       <w:start w:val="1"/>
       <w:numFmt w:val="ideographTraditional"/>
       <w:lvlText w:val="%2、"/>
@@ -1546,10 +5374,28 @@
     </w:lvl>
   </w:abstractNum>
   <w:num w:numId="1" w16cid:durableId="298346095">
+    <w:abstractNumId w:val="7"/>
+  </w:num>
+  <w:num w:numId="2" w16cid:durableId="774638674">
+    <w:abstractNumId w:val="5"/>
+  </w:num>
+  <w:num w:numId="3" w16cid:durableId="30696353">
+    <w:abstractNumId w:val="0"/>
+  </w:num>
+  <w:num w:numId="4" w16cid:durableId="2046909308">
     <w:abstractNumId w:val="1"/>
   </w:num>
-  <w:num w:numId="2" w16cid:durableId="774638674">
-    <w:abstractNumId w:val="0"/>
+  <w:num w:numId="5" w16cid:durableId="1541094665">
+    <w:abstractNumId w:val="4"/>
+  </w:num>
+  <w:num w:numId="6" w16cid:durableId="988945378">
+    <w:abstractNumId w:val="3"/>
+  </w:num>
+  <w:num w:numId="7" w16cid:durableId="58989485">
+    <w:abstractNumId w:val="6"/>
+  </w:num>
+  <w:num w:numId="8" w16cid:durableId="772166688">
+    <w:abstractNumId w:val="2"/>
   </w:num>
 </w:numbering>
 </file>
@@ -2375,21 +6221,6 @@
 </file>
 
 <file path=customXml/item1.xml><?xml version="1.0" encoding="utf-8"?>
-<p:properties xmlns:p="http://schemas.microsoft.com/office/2006/metadata/properties" xmlns:xsi="http://www.w3.org/2001/XMLSchema-instance" xmlns:pc="http://schemas.microsoft.com/office/infopath/2007/PartnerControls">
-  <documentManagement/>
-</p:properties>
-</file>
-
-<file path=customXml/item2.xml><?xml version="1.0" encoding="utf-8"?>
-<?mso-contentType ?>
-<FormTemplates xmlns="http://schemas.microsoft.com/sharepoint/v3/contenttype/forms">
-  <Display>DocumentLibraryForm</Display>
-  <Edit>DocumentLibraryForm</Edit>
-  <New>DocumentLibraryForm</New>
-</FormTemplates>
-</file>
-
-<file path=customXml/item3.xml><?xml version="1.0" encoding="utf-8"?>
 <ct:contentTypeSchema xmlns:ct="http://schemas.microsoft.com/office/2006/metadata/contentType" xmlns:ma="http://schemas.microsoft.com/office/2006/metadata/properties/metaAttributes" ct:_="" ma:_="" ma:contentTypeName="文件" ma:contentTypeID="0x01010046EE3D2033AFFC46ABBE38998EC416B2" ma:contentTypeVersion="2" ma:contentTypeDescription="建立新的文件。" ma:contentTypeScope="" ma:versionID="f0ee5362b761d58a80bc5806eb32a1f7">
   <xsd:schema xmlns:xsd="http://www.w3.org/2001/XMLSchema" xmlns:xs="http://www.w3.org/2001/XMLSchema" xmlns:p="http://schemas.microsoft.com/office/2006/metadata/properties" xmlns:ns3="874a396a-70ed-4a21-a926-8906e9a9313d" targetNamespace="http://schemas.microsoft.com/office/2006/metadata/properties" ma:root="true" ma:fieldsID="7a25f0120d7671b22042e1b3a7f22ade" ns3:_="">
     <xsd:import namespace="874a396a-70ed-4a21-a926-8906e9a9313d"/>
@@ -2521,31 +6352,22 @@
 </ct:contentTypeSchema>
 </file>
 
-<file path=customXml/itemProps1.xml><?xml version="1.0" encoding="utf-8"?>
-<ds:datastoreItem xmlns:ds="http://schemas.openxmlformats.org/officeDocument/2006/customXml" ds:itemID="{B08B4E1A-BEA2-4317-B97C-54545868C00F}">
-  <ds:schemaRefs>
-    <ds:schemaRef ds:uri="http://purl.org/dc/elements/1.1/"/>
-    <ds:schemaRef ds:uri="http://purl.org/dc/dcmitype/"/>
-    <ds:schemaRef ds:uri="http://schemas.microsoft.com/office/2006/documentManagement/types"/>
-    <ds:schemaRef ds:uri="http://schemas.microsoft.com/office/infopath/2007/PartnerControls"/>
-    <ds:schemaRef ds:uri="http://purl.org/dc/terms/"/>
-    <ds:schemaRef ds:uri="http://schemas.openxmlformats.org/package/2006/metadata/core-properties"/>
-    <ds:schemaRef ds:uri="874a396a-70ed-4a21-a926-8906e9a9313d"/>
-    <ds:schemaRef ds:uri="http://schemas.microsoft.com/office/2006/metadata/properties"/>
-    <ds:schemaRef ds:uri="http://www.w3.org/XML/1998/namespace"/>
-  </ds:schemaRefs>
-</ds:datastoreItem>
+<file path=customXml/item2.xml><?xml version="1.0" encoding="utf-8"?>
+<?mso-contentType ?>
+<FormTemplates xmlns="http://schemas.microsoft.com/sharepoint/v3/contenttype/forms">
+  <Display>DocumentLibraryForm</Display>
+  <Edit>DocumentLibraryForm</Edit>
+  <New>DocumentLibraryForm</New>
+</FormTemplates>
 </file>
 
-<file path=customXml/itemProps2.xml><?xml version="1.0" encoding="utf-8"?>
-<ds:datastoreItem xmlns:ds="http://schemas.openxmlformats.org/officeDocument/2006/customXml" ds:itemID="{8F160218-E372-4E47-8AC6-EB9A06617506}">
-  <ds:schemaRefs>
-    <ds:schemaRef ds:uri="http://schemas.microsoft.com/sharepoint/v3/contenttype/forms"/>
-  </ds:schemaRefs>
-</ds:datastoreItem>
+<file path=customXml/item3.xml><?xml version="1.0" encoding="utf-8"?>
+<p:properties xmlns:p="http://schemas.microsoft.com/office/2006/metadata/properties" xmlns:xsi="http://www.w3.org/2001/XMLSchema-instance" xmlns:pc="http://schemas.microsoft.com/office/infopath/2007/PartnerControls">
+  <documentManagement/>
+</p:properties>
 </file>
 
-<file path=customXml/itemProps3.xml><?xml version="1.0" encoding="utf-8"?>
+<file path=customXml/itemProps1.xml><?xml version="1.0" encoding="utf-8"?>
 <ds:datastoreItem xmlns:ds="http://schemas.openxmlformats.org/officeDocument/2006/customXml" ds:itemID="{74A9F66E-B9FB-42B3-982E-41149A9DFCA7}">
   <ds:schemaRefs>
     <ds:schemaRef ds:uri="http://schemas.microsoft.com/office/2006/metadata/contentType"/>
@@ -2561,4 +6383,21 @@
     <ds:schemaRef ds:uri="http://schemas.microsoft.com/internal/obd"/>
   </ds:schemaRefs>
 </ds:datastoreItem>
+</file>
+
+<file path=customXml/itemProps2.xml><?xml version="1.0" encoding="utf-8"?>
+<ds:datastoreItem xmlns:ds="http://schemas.openxmlformats.org/officeDocument/2006/customXml" ds:itemID="{8F160218-E372-4E47-8AC6-EB9A06617506}">
+  <ds:schemaRefs>
+    <ds:schemaRef ds:uri="http://schemas.microsoft.com/sharepoint/v3/contenttype/forms"/>
+  </ds:schemaRefs>
+</ds:datastoreItem>
+</file>
+
+<file path=customXml/itemProps3.xml><?xml version="1.0" encoding="utf-8"?>
+<ds:datastoreItem xmlns:ds="http://schemas.openxmlformats.org/officeDocument/2006/customXml" ds:itemID="{B08B4E1A-BEA2-4317-B97C-54545868C00F}">
+  <ds:schemaRefs>
+    <ds:schemaRef ds:uri="http://schemas.microsoft.com/office/2006/metadata/properties"/>
+    <ds:schemaRef ds:uri="http://schemas.microsoft.com/office/infopath/2007/PartnerControls"/>
+  </ds:schemaRefs>
+</ds:datastoreItem>
 </file>
</xml_diff>